<commit_message>
added photo for multi-spout calibration procedure
</commit_message>
<xml_diff>
--- a/behavioral_programs/beh_multispout_briefaccess/protocol_beh_multispout_briefaccess.docx
+++ b/behavioral_programs/beh_multispout_briefaccess/protocol_beh_multispout_briefaccess.docx
@@ -17,8 +17,19 @@
           <w:szCs w:val="26"/>
           <w:u w:val="single"/>
         </w:rPr>
-        <w:t>Protocol for beh_multispout_briefaccess.ino</w:t>
-      </w:r>
+        <w:t xml:space="preserve">Protocol for </w:t>
+      </w:r>
+      <w:proofErr w:type="spellStart"/>
+      <w:r>
+        <w:rPr>
+          <w:b/>
+          <w:sz w:val="26"/>
+          <w:szCs w:val="26"/>
+          <w:u w:val="single"/>
+        </w:rPr>
+        <w:t>beh_multispout_briefaccess.ino</w:t>
+      </w:r>
+      <w:proofErr w:type="spellEnd"/>
     </w:p>
     <w:p/>
     <w:p>
@@ -108,12 +119,14 @@
       <w:r>
         <w:t xml:space="preserve">Around once per week, calibrate the solenoid open duration for each solenoid by following </w:t>
       </w:r>
+      <w:proofErr w:type="spellStart"/>
       <w:r>
         <w:rPr>
           <w:i/>
         </w:rPr>
         <w:t>protocol_helper_calibratesolenoid</w:t>
       </w:r>
+      <w:proofErr w:type="spellEnd"/>
       <w:r>
         <w:t xml:space="preserve">. Save the solenoid open duration(s) somewhere convenient in a vector format with 1 value per solenoid (e.g. 3 elements for 3 spouts: each vector would look </w:t>
       </w:r>
@@ -160,12 +173,14 @@
       <w:r>
         <w:t xml:space="preserve">Fill the solution line(s) by following </w:t>
       </w:r>
+      <w:proofErr w:type="spellStart"/>
       <w:r>
         <w:rPr>
           <w:i/>
         </w:rPr>
         <w:t>protocol_helper_opensol</w:t>
       </w:r>
+      <w:proofErr w:type="spellEnd"/>
       <w:r>
         <w:t>.</w:t>
       </w:r>
@@ -181,7 +196,21 @@
         <w:rPr>
           <w:i/>
         </w:rPr>
-        <w:t xml:space="preserve">Optional: connect BNC or TTL outputs from the arduino console to the external hardware. </w:t>
+        <w:t xml:space="preserve">Optional: connect BNC or TTL outputs from the </w:t>
+      </w:r>
+      <w:proofErr w:type="spellStart"/>
+      <w:r>
+        <w:rPr>
+          <w:i/>
+        </w:rPr>
+        <w:t>arduino</w:t>
+      </w:r>
+      <w:proofErr w:type="spellEnd"/>
+      <w:r>
+        <w:rPr>
+          <w:i/>
+        </w:rPr>
+        <w:t xml:space="preserve"> console to the external hardware. </w:t>
       </w:r>
     </w:p>
     <w:p/>
@@ -199,43 +228,194 @@
           <w:sz w:val="28"/>
           <w:szCs w:val="28"/>
         </w:rPr>
+        <w:br w:type="page"/>
+      </w:r>
+    </w:p>
+    <w:p>
+      <w:pPr>
+        <w:spacing w:line="240" w:lineRule="auto"/>
+        <w:rPr>
+          <w:rFonts w:ascii="Times New Roman" w:eastAsia="Times New Roman" w:hAnsi="Times New Roman" w:cs="Times New Roman"/>
+          <w:sz w:val="24"/>
+          <w:szCs w:val="24"/>
+          <w:lang w:val="en-US"/>
+        </w:rPr>
+      </w:pPr>
+      <w:r>
+        <w:rPr>
+          <w:rFonts w:eastAsia="Times New Roman"/>
+          <w:b/>
+          <w:bCs/>
+          <w:color w:val="000000"/>
+          <w:sz w:val="28"/>
+          <w:szCs w:val="28"/>
+          <w:lang w:val="en-US"/>
+        </w:rPr>
+        <w:lastRenderedPageBreak/>
         <w:t>Initial Calibration of Rotation and Extension</w:t>
       </w:r>
     </w:p>
     <w:p>
-      <w:r>
+      <w:pPr>
+        <w:spacing w:line="240" w:lineRule="auto"/>
+        <w:rPr>
+          <w:rFonts w:ascii="Times New Roman" w:eastAsia="Times New Roman" w:hAnsi="Times New Roman" w:cs="Times New Roman"/>
+          <w:sz w:val="24"/>
+          <w:szCs w:val="24"/>
+          <w:lang w:val="en-US"/>
+        </w:rPr>
+      </w:pPr>
+      <w:r>
+        <w:rPr>
+          <w:rFonts w:eastAsia="Times New Roman"/>
+          <w:color w:val="000000"/>
+          <w:lang w:val="en-US"/>
+        </w:rPr>
         <w:t>After assembling the hardware, it is useful to perform an initial calibration to determine estimates for the rotation and extension of each spout. These values will serve as a starting point but may be changed slightly at the start of each day.</w:t>
       </w:r>
     </w:p>
-    <w:p/>
+    <w:p>
+      <w:pPr>
+        <w:spacing w:line="240" w:lineRule="auto"/>
+        <w:rPr>
+          <w:rFonts w:ascii="Times New Roman" w:eastAsia="Times New Roman" w:hAnsi="Times New Roman" w:cs="Times New Roman"/>
+          <w:sz w:val="24"/>
+          <w:szCs w:val="24"/>
+          <w:lang w:val="en-US"/>
+        </w:rPr>
+      </w:pPr>
+    </w:p>
+    <w:p>
+      <w:pPr>
+        <w:spacing w:line="240" w:lineRule="auto"/>
+        <w:rPr>
+          <w:rFonts w:ascii="Times New Roman" w:eastAsia="Times New Roman" w:hAnsi="Times New Roman" w:cs="Times New Roman"/>
+          <w:sz w:val="24"/>
+          <w:szCs w:val="24"/>
+          <w:lang w:val="en-US"/>
+        </w:rPr>
+      </w:pPr>
+      <w:r>
+        <w:rPr>
+          <w:rFonts w:eastAsia="Times New Roman"/>
+          <w:noProof/>
+          <w:color w:val="000000"/>
+          <w:bdr w:val="none" w:sz="0" w:space="0" w:color="auto" w:frame="1"/>
+          <w:lang w:val="en-US"/>
+        </w:rPr>
+        <w:drawing>
+          <wp:inline distT="0" distB="0" distL="0" distR="0" wp14:anchorId="7A9EF564" wp14:editId="5634D66D">
+            <wp:extent cx="5943600" cy="2660650"/>
+            <wp:effectExtent l="0" t="0" r="0" b="6350"/>
+            <wp:docPr id="12" name="Picture 12" descr="Graphical user interface&#10;&#10;Description automatically generated"/>
+            <wp:cNvGraphicFramePr>
+              <a:graphicFrameLocks xmlns:a="http://schemas.openxmlformats.org/drawingml/2006/main" noChangeAspect="1"/>
+            </wp:cNvGraphicFramePr>
+            <a:graphic xmlns:a="http://schemas.openxmlformats.org/drawingml/2006/main">
+              <a:graphicData uri="http://schemas.openxmlformats.org/drawingml/2006/picture">
+                <pic:pic xmlns:pic="http://schemas.openxmlformats.org/drawingml/2006/picture">
+                  <pic:nvPicPr>
+                    <pic:cNvPr id="12" name="Picture 12" descr="Graphical user interface&#10;&#10;Description automatically generated"/>
+                    <pic:cNvPicPr>
+                      <a:picLocks noChangeAspect="1" noChangeArrowheads="1"/>
+                    </pic:cNvPicPr>
+                  </pic:nvPicPr>
+                  <pic:blipFill>
+                    <a:blip r:embed="rId6">
+                      <a:extLst>
+                        <a:ext uri="{28A0092B-C50C-407E-A947-70E740481C1C}">
+                          <a14:useLocalDpi xmlns:a14="http://schemas.microsoft.com/office/drawing/2010/main" val="0"/>
+                        </a:ext>
+                      </a:extLst>
+                    </a:blip>
+                    <a:srcRect/>
+                    <a:stretch>
+                      <a:fillRect/>
+                    </a:stretch>
+                  </pic:blipFill>
+                  <pic:spPr bwMode="auto">
+                    <a:xfrm>
+                      <a:off x="0" y="0"/>
+                      <a:ext cx="5943600" cy="2660650"/>
+                    </a:xfrm>
+                    <a:prstGeom prst="rect">
+                      <a:avLst/>
+                    </a:prstGeom>
+                    <a:noFill/>
+                    <a:ln>
+                      <a:noFill/>
+                    </a:ln>
+                  </pic:spPr>
+                </pic:pic>
+              </a:graphicData>
+            </a:graphic>
+          </wp:inline>
+        </w:drawing>
+      </w:r>
+    </w:p>
     <w:p>
       <w:pPr>
         <w:numPr>
           <w:ilvl w:val="0"/>
-          <w:numId w:val="6"/>
+          <w:numId w:val="9"/>
         </w:numPr>
-      </w:pPr>
-      <w:r>
-        <w:t>Use a length of wire and wrap it over a head stage such that the end of the wire sits roughly where the nose of a mouse would be located (see photo).</w:t>
+        <w:spacing w:line="240" w:lineRule="auto"/>
+        <w:textAlignment w:val="baseline"/>
+        <w:rPr>
+          <w:rFonts w:eastAsia="Times New Roman"/>
+          <w:color w:val="000000"/>
+          <w:lang w:val="en-US"/>
+        </w:rPr>
+      </w:pPr>
+      <w:r>
+        <w:rPr>
+          <w:rFonts w:eastAsia="Times New Roman"/>
+          <w:color w:val="000000"/>
+          <w:lang w:val="en-US"/>
+        </w:rPr>
+        <w:t>Use a length of wire and wrap it over a head stage such that the end of the wire sits roughly where the nose of a mouse would be located.</w:t>
       </w:r>
     </w:p>
     <w:p>
       <w:pPr>
         <w:numPr>
           <w:ilvl w:val="0"/>
-          <w:numId w:val="6"/>
+          <w:numId w:val="9"/>
         </w:numPr>
-      </w:pPr>
-      <w:r>
+        <w:spacing w:line="240" w:lineRule="auto"/>
+        <w:textAlignment w:val="baseline"/>
+        <w:rPr>
+          <w:rFonts w:eastAsia="Times New Roman"/>
+          <w:color w:val="000000"/>
+          <w:lang w:val="en-US"/>
+        </w:rPr>
+      </w:pPr>
+      <w:r>
+        <w:rPr>
+          <w:rFonts w:eastAsia="Times New Roman"/>
+          <w:color w:val="000000"/>
+          <w:lang w:val="en-US"/>
+        </w:rPr>
         <w:t xml:space="preserve">Upload </w:t>
       </w:r>
-      <w:r>
-        <w:rPr>
+      <w:proofErr w:type="spellStart"/>
+      <w:r>
+        <w:rPr>
+          <w:rFonts w:eastAsia="Times New Roman"/>
           <w:i/>
+          <w:iCs/>
+          <w:color w:val="000000"/>
+          <w:lang w:val="en-US"/>
         </w:rPr>
         <w:t>manual_servo.ino</w:t>
       </w:r>
-      <w:r>
+      <w:proofErr w:type="spellEnd"/>
+      <w:r>
+        <w:rPr>
+          <w:rFonts w:eastAsia="Times New Roman"/>
+          <w:color w:val="000000"/>
+          <w:lang w:val="en-US"/>
+        </w:rPr>
         <w:t xml:space="preserve"> and open the Serial Monitor.</w:t>
       </w:r>
     </w:p>
@@ -243,21 +423,46 @@
       <w:pPr>
         <w:numPr>
           <w:ilvl w:val="0"/>
-          <w:numId w:val="6"/>
+          <w:numId w:val="9"/>
         </w:numPr>
-      </w:pPr>
-      <w:r>
-        <w:t xml:space="preserve">First, fully extend the retractable spout. </w:t>
+        <w:spacing w:line="240" w:lineRule="auto"/>
+        <w:textAlignment w:val="baseline"/>
+        <w:rPr>
+          <w:rFonts w:eastAsia="Times New Roman"/>
+          <w:color w:val="000000"/>
+          <w:lang w:val="en-US"/>
+        </w:rPr>
+      </w:pPr>
+      <w:r>
+        <w:rPr>
+          <w:rFonts w:eastAsia="Times New Roman"/>
+          <w:color w:val="000000"/>
+          <w:lang w:val="en-US"/>
+        </w:rPr>
+        <w:t>First, fully extend the retractable spout. </w:t>
       </w:r>
     </w:p>
     <w:p>
       <w:pPr>
         <w:numPr>
           <w:ilvl w:val="1"/>
-          <w:numId w:val="6"/>
+          <w:numId w:val="10"/>
         </w:numPr>
-      </w:pPr>
-      <w:r>
+        <w:spacing w:line="240" w:lineRule="auto"/>
+        <w:ind w:left="1440" w:hanging="360"/>
+        <w:textAlignment w:val="baseline"/>
+        <w:rPr>
+          <w:rFonts w:eastAsia="Times New Roman"/>
+          <w:color w:val="000000"/>
+          <w:lang w:val="en-US"/>
+        </w:rPr>
+      </w:pPr>
+      <w:r>
+        <w:rPr>
+          <w:rFonts w:eastAsia="Times New Roman"/>
+          <w:color w:val="000000"/>
+          <w:lang w:val="en-US"/>
+        </w:rPr>
         <w:t>Enter the pin for the servo used for retraction and send over serial (default = 9).</w:t>
       </w:r>
     </w:p>
@@ -265,10 +470,23 @@
       <w:pPr>
         <w:numPr>
           <w:ilvl w:val="1"/>
-          <w:numId w:val="6"/>
+          <w:numId w:val="11"/>
         </w:numPr>
-      </w:pPr>
-      <w:r>
+        <w:spacing w:line="240" w:lineRule="auto"/>
+        <w:ind w:left="1440" w:hanging="360"/>
+        <w:textAlignment w:val="baseline"/>
+        <w:rPr>
+          <w:rFonts w:eastAsia="Times New Roman"/>
+          <w:color w:val="000000"/>
+          <w:lang w:val="en-US"/>
+        </w:rPr>
+      </w:pPr>
+      <w:r>
+        <w:rPr>
+          <w:rFonts w:eastAsia="Times New Roman"/>
+          <w:color w:val="000000"/>
+          <w:lang w:val="en-US"/>
+        </w:rPr>
         <w:t>Enter 180 for a fully extended starting position.</w:t>
       </w:r>
     </w:p>
@@ -276,10 +494,22 @@
       <w:pPr>
         <w:numPr>
           <w:ilvl w:val="0"/>
-          <w:numId w:val="6"/>
+          <w:numId w:val="9"/>
         </w:numPr>
-      </w:pPr>
-      <w:r>
+        <w:spacing w:line="240" w:lineRule="auto"/>
+        <w:textAlignment w:val="baseline"/>
+        <w:rPr>
+          <w:rFonts w:eastAsia="Times New Roman"/>
+          <w:color w:val="000000"/>
+          <w:lang w:val="en-US"/>
+        </w:rPr>
+      </w:pPr>
+      <w:r>
+        <w:rPr>
+          <w:rFonts w:eastAsia="Times New Roman"/>
+          <w:color w:val="000000"/>
+          <w:lang w:val="en-US"/>
+        </w:rPr>
         <w:t>Next, move the servo to determine the rotation angle for each spout.</w:t>
       </w:r>
     </w:p>
@@ -287,10 +517,23 @@
       <w:pPr>
         <w:numPr>
           <w:ilvl w:val="1"/>
-          <w:numId w:val="6"/>
+          <w:numId w:val="12"/>
         </w:numPr>
-      </w:pPr>
-      <w:r>
+        <w:spacing w:line="240" w:lineRule="auto"/>
+        <w:ind w:left="1440" w:hanging="360"/>
+        <w:textAlignment w:val="baseline"/>
+        <w:rPr>
+          <w:rFonts w:eastAsia="Times New Roman"/>
+          <w:color w:val="000000"/>
+          <w:lang w:val="en-US"/>
+        </w:rPr>
+      </w:pPr>
+      <w:r>
+        <w:rPr>
+          <w:rFonts w:eastAsia="Times New Roman"/>
+          <w:color w:val="000000"/>
+          <w:lang w:val="en-US"/>
+        </w:rPr>
         <w:t>Enter the pin for the servo used for the radial multi-spout head and send over serial (default = 11).</w:t>
       </w:r>
     </w:p>
@@ -298,87 +541,268 @@
       <w:pPr>
         <w:numPr>
           <w:ilvl w:val="1"/>
-          <w:numId w:val="6"/>
+          <w:numId w:val="13"/>
         </w:numPr>
-      </w:pPr>
-      <w:r>
-        <w:lastRenderedPageBreak/>
-        <w:t xml:space="preserve">Rotate the head to the first spout (right most spout from the mouse’s perspective) so it is at a right angle relative to the head-stage. Start with sending a value of 0 over the serial, then progressively increase until the spout is at a right angle. Record this value. </w:t>
+        <w:spacing w:line="240" w:lineRule="auto"/>
+        <w:ind w:left="1440" w:hanging="360"/>
+        <w:textAlignment w:val="baseline"/>
+        <w:rPr>
+          <w:rFonts w:eastAsia="Times New Roman"/>
+          <w:color w:val="000000"/>
+          <w:lang w:val="en-US"/>
+        </w:rPr>
+      </w:pPr>
+      <w:r>
+        <w:rPr>
+          <w:rFonts w:eastAsia="Times New Roman"/>
+          <w:color w:val="000000"/>
+          <w:lang w:val="en-US"/>
+        </w:rPr>
+        <w:t>Rotate the head to the first spout (right most spout from the mouse’s perspective) so it is at a right angle relative to the head-stage. Start with sending a value of 0 over the serial, then progressively increase until the spout is at a right angle. Record this value. </w:t>
       </w:r>
     </w:p>
     <w:p>
       <w:pPr>
         <w:numPr>
           <w:ilvl w:val="1"/>
-          <w:numId w:val="6"/>
+          <w:numId w:val="14"/>
         </w:numPr>
-      </w:pPr>
-      <w:r>
-        <w:t xml:space="preserve">Use the micro-positioner to move the spout so it is in line with the piece of wire and almost touching. </w:t>
+        <w:spacing w:line="240" w:lineRule="auto"/>
+        <w:ind w:left="1440" w:hanging="360"/>
+        <w:textAlignment w:val="baseline"/>
+        <w:rPr>
+          <w:rFonts w:eastAsia="Times New Roman"/>
+          <w:color w:val="000000"/>
+          <w:lang w:val="en-US"/>
+        </w:rPr>
+      </w:pPr>
+      <w:r>
+        <w:rPr>
+          <w:rFonts w:eastAsia="Times New Roman"/>
+          <w:color w:val="000000"/>
+          <w:lang w:val="en-US"/>
+        </w:rPr>
+        <w:t>Use the micro-positioner to move the spout so it is in line with the piece of wire and almost touching. </w:t>
+      </w:r>
+    </w:p>
+    <w:p>
+      <w:pPr>
+        <w:spacing w:line="240" w:lineRule="auto"/>
+        <w:rPr>
+          <w:rFonts w:ascii="Times New Roman" w:eastAsia="Times New Roman" w:hAnsi="Times New Roman" w:cs="Times New Roman"/>
+          <w:sz w:val="24"/>
+          <w:szCs w:val="24"/>
+          <w:lang w:val="en-US"/>
+        </w:rPr>
+      </w:pPr>
+      <w:r>
+        <w:rPr>
+          <w:rFonts w:ascii="Times New Roman" w:eastAsia="Times New Roman" w:hAnsi="Times New Roman" w:cs="Times New Roman"/>
+          <w:sz w:val="24"/>
+          <w:szCs w:val="24"/>
+          <w:lang w:val="en-US"/>
+        </w:rPr>
+        <w:br/>
+      </w:r>
+    </w:p>
+    <w:p>
+      <w:pPr>
+        <w:numPr>
+          <w:ilvl w:val="0"/>
+          <w:numId w:val="15"/>
+        </w:numPr>
+        <w:spacing w:line="240" w:lineRule="auto"/>
+        <w:ind w:left="1440"/>
+        <w:textAlignment w:val="baseline"/>
+        <w:rPr>
+          <w:rFonts w:eastAsia="Times New Roman"/>
+          <w:color w:val="000000"/>
+          <w:lang w:val="en-US"/>
+        </w:rPr>
+      </w:pPr>
+      <w:r>
+        <w:rPr>
+          <w:rFonts w:eastAsia="Times New Roman"/>
+          <w:color w:val="000000"/>
+          <w:lang w:val="en-US"/>
+        </w:rPr>
+        <w:t>For the remaining spouts, send new serial values to change the rotation of the head to align each spout with the tip of the wire and record the angle for each spout (you should have one angle for each spout). With default hardware, the spouts should be roughly 30 degrees apart. </w:t>
+      </w:r>
+    </w:p>
+    <w:p>
+      <w:pPr>
+        <w:numPr>
+          <w:ilvl w:val="0"/>
+          <w:numId w:val="16"/>
+        </w:numPr>
+        <w:spacing w:line="240" w:lineRule="auto"/>
+        <w:textAlignment w:val="baseline"/>
+        <w:rPr>
+          <w:rFonts w:eastAsia="Times New Roman"/>
+          <w:color w:val="000000"/>
+          <w:lang w:val="en-US"/>
+        </w:rPr>
+      </w:pPr>
+      <w:r>
+        <w:rPr>
+          <w:rFonts w:eastAsia="Times New Roman"/>
+          <w:color w:val="000000"/>
+          <w:lang w:val="en-US"/>
+        </w:rPr>
+        <w:t>To calibrate the extension for each spout</w:t>
       </w:r>
     </w:p>
     <w:p>
       <w:pPr>
         <w:numPr>
           <w:ilvl w:val="1"/>
-          <w:numId w:val="6"/>
+          <w:numId w:val="17"/>
         </w:numPr>
-      </w:pPr>
-      <w:r>
-        <w:t xml:space="preserve">For the remaining spouts, send new serial values to change the rotation of the head to align each spout with the tip of the wire and record the angle for each spout (you should have one angle for each spout). With default hardware, the spouts should be roughly 30 degrees apart. </w:t>
-      </w:r>
-    </w:p>
-    <w:p>
-      <w:pPr>
-        <w:numPr>
-          <w:ilvl w:val="0"/>
-          <w:numId w:val="6"/>
-        </w:numPr>
-      </w:pPr>
-      <w:r>
-        <w:t>To calibrate the extension for each spout</w:t>
+        <w:spacing w:line="240" w:lineRule="auto"/>
+        <w:textAlignment w:val="baseline"/>
+        <w:rPr>
+          <w:rFonts w:eastAsia="Times New Roman"/>
+          <w:color w:val="000000"/>
+          <w:lang w:val="en-US"/>
+        </w:rPr>
+      </w:pPr>
+      <w:r>
+        <w:rPr>
+          <w:rFonts w:eastAsia="Times New Roman"/>
+          <w:color w:val="000000"/>
+          <w:lang w:val="en-US"/>
+        </w:rPr>
+        <w:t xml:space="preserve">Open the </w:t>
+      </w:r>
+      <w:proofErr w:type="spellStart"/>
+      <w:r>
+        <w:rPr>
+          <w:rFonts w:eastAsia="Times New Roman"/>
+          <w:color w:val="000000"/>
+          <w:lang w:val="en-US"/>
+        </w:rPr>
+        <w:t>beh_multispout_briefaccess.ino</w:t>
+      </w:r>
+      <w:proofErr w:type="spellEnd"/>
+      <w:r>
+        <w:rPr>
+          <w:rFonts w:eastAsia="Times New Roman"/>
+          <w:color w:val="000000"/>
+          <w:lang w:val="en-US"/>
+        </w:rPr>
+        <w:t xml:space="preserve"> program.</w:t>
       </w:r>
     </w:p>
     <w:p>
       <w:pPr>
         <w:numPr>
           <w:ilvl w:val="1"/>
-          <w:numId w:val="6"/>
+          <w:numId w:val="18"/>
         </w:numPr>
-      </w:pPr>
-      <w:r>
-        <w:t>Open the beh_multispout_briefaccess.ino program.</w:t>
+        <w:spacing w:line="240" w:lineRule="auto"/>
+        <w:textAlignment w:val="baseline"/>
+        <w:rPr>
+          <w:rFonts w:eastAsia="Times New Roman"/>
+          <w:color w:val="000000"/>
+          <w:lang w:val="en-US"/>
+        </w:rPr>
+      </w:pPr>
+      <w:r>
+        <w:rPr>
+          <w:rFonts w:eastAsia="Times New Roman"/>
+          <w:color w:val="000000"/>
+          <w:lang w:val="en-US"/>
+        </w:rPr>
+        <w:t xml:space="preserve">Enter the </w:t>
+      </w:r>
+      <w:proofErr w:type="spellStart"/>
+      <w:r>
+        <w:rPr>
+          <w:rFonts w:eastAsia="Times New Roman"/>
+          <w:color w:val="000000"/>
+          <w:lang w:val="en-US"/>
+        </w:rPr>
+        <w:t>servo_radial_degs</w:t>
+      </w:r>
+      <w:proofErr w:type="spellEnd"/>
+      <w:r>
+        <w:rPr>
+          <w:rFonts w:eastAsia="Times New Roman"/>
+          <w:color w:val="000000"/>
+          <w:lang w:val="en-US"/>
+        </w:rPr>
+        <w:t xml:space="preserve"> values obtained from step 4 (format: {</w:t>
+      </w:r>
+      <w:proofErr w:type="gramStart"/>
+      <w:r>
+        <w:rPr>
+          <w:rFonts w:eastAsia="Times New Roman"/>
+          <w:color w:val="000000"/>
+          <w:lang w:val="en-US"/>
+        </w:rPr>
+        <w:t>#,#</w:t>
+      </w:r>
+      <w:proofErr w:type="gramEnd"/>
+      <w:r>
+        <w:rPr>
+          <w:rFonts w:eastAsia="Times New Roman"/>
+          <w:color w:val="000000"/>
+          <w:lang w:val="en-US"/>
+        </w:rPr>
+        <w:t>,#};, with one # for each spout).</w:t>
       </w:r>
     </w:p>
     <w:p>
       <w:pPr>
         <w:numPr>
           <w:ilvl w:val="1"/>
-          <w:numId w:val="6"/>
+          <w:numId w:val="19"/>
         </w:numPr>
-      </w:pPr>
-      <w:r>
-        <w:t>Enter the servo_radial_degs values obtained from step 4 (format: {</w:t>
-      </w:r>
-      <w:proofErr w:type="gramStart"/>
-      <w:r>
-        <w:t>#,#</w:t>
-      </w:r>
-      <w:proofErr w:type="gramEnd"/>
-      <w:r>
-        <w:t>,#};, with one # for each spout).</w:t>
-      </w:r>
-    </w:p>
-    <w:p>
-      <w:pPr>
-        <w:numPr>
-          <w:ilvl w:val="1"/>
-          <w:numId w:val="6"/>
-        </w:numPr>
-      </w:pPr>
-      <w:r>
-        <w:t xml:space="preserve">Enter default values for servo_retract_extended_degs ({180,180,180}; with one value for each spout). </w:t>
-      </w:r>
+        <w:spacing w:line="240" w:lineRule="auto"/>
+        <w:textAlignment w:val="baseline"/>
+        <w:rPr>
+          <w:rFonts w:eastAsia="Times New Roman"/>
+          <w:color w:val="000000"/>
+          <w:lang w:val="en-US"/>
+        </w:rPr>
+      </w:pPr>
+      <w:r>
+        <w:rPr>
+          <w:rFonts w:eastAsia="Times New Roman"/>
+          <w:color w:val="000000"/>
+          <w:lang w:val="en-US"/>
+        </w:rPr>
+        <w:t xml:space="preserve">Enter default values for </w:t>
+      </w:r>
+      <w:proofErr w:type="spellStart"/>
+      <w:r>
+        <w:rPr>
+          <w:rFonts w:eastAsia="Times New Roman"/>
+          <w:color w:val="000000"/>
+          <w:lang w:val="en-US"/>
+        </w:rPr>
+        <w:t>servo_retract_extended_degs</w:t>
+      </w:r>
+      <w:proofErr w:type="spellEnd"/>
+      <w:r>
+        <w:rPr>
+          <w:rFonts w:eastAsia="Times New Roman"/>
+          <w:color w:val="000000"/>
+          <w:lang w:val="en-US"/>
+        </w:rPr>
+        <w:t xml:space="preserve"> ({180,180,180}; with one value for each spout). </w:t>
+      </w:r>
+    </w:p>
+    <w:p>
+      <w:pPr>
+        <w:spacing w:line="240" w:lineRule="auto"/>
+        <w:textAlignment w:val="baseline"/>
+        <w:rPr>
+          <w:rFonts w:eastAsia="Times New Roman"/>
+          <w:color w:val="000000"/>
+          <w:lang w:val="en-US"/>
+        </w:rPr>
+      </w:pPr>
     </w:p>
     <w:p>
       <w:pPr>
@@ -394,6 +818,7 @@
           <w:sz w:val="28"/>
           <w:szCs w:val="28"/>
         </w:rPr>
+        <w:lastRenderedPageBreak/>
         <w:t>Arduino Setup Instructions:</w:t>
       </w:r>
     </w:p>
@@ -452,7 +877,15 @@
         </w:numPr>
       </w:pPr>
       <w:r>
-        <w:t xml:space="preserve">Upload script to arduino by clicking the “Upload” arrow button on the top left </w:t>
+        <w:t xml:space="preserve">Upload script to </w:t>
+      </w:r>
+      <w:proofErr w:type="spellStart"/>
+      <w:r>
+        <w:t>arduino</w:t>
+      </w:r>
+      <w:proofErr w:type="spellEnd"/>
+      <w:r>
+        <w:t xml:space="preserve"> by clicking the “Upload” arrow button on the top left </w:t>
       </w:r>
       <w:proofErr w:type="gramStart"/>
       <w:r>
@@ -482,7 +915,7 @@
                     <pic:cNvPicPr preferRelativeResize="0"/>
                   </pic:nvPicPr>
                   <pic:blipFill>
-                    <a:blip r:embed="rId6"/>
+                    <a:blip r:embed="rId7"/>
                     <a:srcRect t="25989" b="52141"/>
                     <a:stretch>
                       <a:fillRect/>
@@ -513,7 +946,15 @@
         </w:numPr>
       </w:pPr>
       <w:r>
-        <w:t xml:space="preserve">The arduino will now have the script running on it and it will wait until a start command is sent over serial. </w:t>
+        <w:t xml:space="preserve">The </w:t>
+      </w:r>
+      <w:proofErr w:type="spellStart"/>
+      <w:r>
+        <w:t>arduino</w:t>
+      </w:r>
+      <w:proofErr w:type="spellEnd"/>
+      <w:r>
+        <w:t xml:space="preserve"> will now have the script running on it and it will wait until a start command is sent over serial. </w:t>
       </w:r>
     </w:p>
     <w:p>
@@ -587,7 +1028,7 @@
                     <pic:cNvPicPr preferRelativeResize="0"/>
                   </pic:nvPicPr>
                   <pic:blipFill>
-                    <a:blip r:embed="rId7"/>
+                    <a:blip r:embed="rId8"/>
                     <a:srcRect l="41689" t="37401" b="34094"/>
                     <a:stretch>
                       <a:fillRect/>
@@ -625,7 +1066,21 @@
         <w:rPr>
           <w:i/>
         </w:rPr>
-        <w:t>Note: If you do not see this text printed in the serial monitor, see troubleshooting arduino software document.</w:t>
+        <w:t xml:space="preserve">Note: If you do not see this text printed in the serial monitor, see troubleshooting </w:t>
+      </w:r>
+      <w:proofErr w:type="spellStart"/>
+      <w:r>
+        <w:rPr>
+          <w:i/>
+        </w:rPr>
+        <w:t>arduino</w:t>
+      </w:r>
+      <w:proofErr w:type="spellEnd"/>
+      <w:r>
+        <w:rPr>
+          <w:i/>
+        </w:rPr>
+        <w:t xml:space="preserve"> software document.</w:t>
       </w:r>
     </w:p>
     <w:p>
@@ -643,7 +1098,15 @@
         </w:numPr>
       </w:pPr>
       <w:r>
-        <w:t>Start the arduino program by clicking the button to send an empty string over serial.</w:t>
+        <w:t xml:space="preserve">Start the </w:t>
+      </w:r>
+      <w:proofErr w:type="spellStart"/>
+      <w:r>
+        <w:t>arduino</w:t>
+      </w:r>
+      <w:proofErr w:type="spellEnd"/>
+      <w:r>
+        <w:t xml:space="preserve"> program by clicking the button to send an empty string over serial.</w:t>
       </w:r>
     </w:p>
     <w:p>
@@ -669,7 +1132,7 @@
                     <pic:cNvPicPr preferRelativeResize="0"/>
                   </pic:nvPicPr>
                   <pic:blipFill>
-                    <a:blip r:embed="rId8"/>
+                    <a:blip r:embed="rId9"/>
                     <a:srcRect/>
                     <a:stretch>
                       <a:fillRect/>
@@ -778,7 +1241,15 @@
         </w:numPr>
       </w:pPr>
       <w:r>
-        <w:t xml:space="preserve">For multi-spout systems, if the intended spout is not detecting touch, check other spouts to see if they are detecting touch. If you find that a spout other than the one rotated towards the mouse is detecting touch, then check the servo_retract_radial_degs vector to ensure the values are correct for your </w:t>
+        <w:t xml:space="preserve">For multi-spout systems, if the intended spout is not detecting touch, check other spouts to see if they are detecting touch. If you find that a spout other than the one rotated towards the mouse is detecting touch, then check the </w:t>
+      </w:r>
+      <w:proofErr w:type="spellStart"/>
+      <w:r>
+        <w:t>servo_retract_radial_degs</w:t>
+      </w:r>
+      <w:proofErr w:type="spellEnd"/>
+      <w:r>
+        <w:t xml:space="preserve"> vector to ensure the values are correct for your </w:t>
       </w:r>
       <w:proofErr w:type="gramStart"/>
       <w:r>
@@ -797,7 +1268,15 @@
         </w:numPr>
       </w:pPr>
       <w:r>
-        <w:t>If liquid is emerging from the wrong spout, then check the pinSol vector to ensure that the correct pins are included for your system.</w:t>
+        <w:t xml:space="preserve">If liquid is emerging from the wrong spout, then check the </w:t>
+      </w:r>
+      <w:proofErr w:type="spellStart"/>
+      <w:r>
+        <w:t>pinSol</w:t>
+      </w:r>
+      <w:proofErr w:type="spellEnd"/>
+      <w:r>
+        <w:t xml:space="preserve"> vector to ensure that the correct pins are included for your system.</w:t>
       </w:r>
     </w:p>
     <w:p/>
@@ -809,7 +1288,15 @@
         </w:numPr>
       </w:pPr>
       <w:r>
-        <w:t>Reset the arduino by closing and reopening the Serial Monitor, and then close Serial Monitor prior to the session.</w:t>
+        <w:t xml:space="preserve">Reset the </w:t>
+      </w:r>
+      <w:proofErr w:type="spellStart"/>
+      <w:r>
+        <w:t>arduino</w:t>
+      </w:r>
+      <w:proofErr w:type="spellEnd"/>
+      <w:r>
+        <w:t xml:space="preserve"> by closing and reopening the Serial Monitor, and then close Serial Monitor prior to the session.</w:t>
       </w:r>
     </w:p>
     <w:p>
@@ -880,7 +1367,7 @@
                     <pic:cNvPicPr preferRelativeResize="0"/>
                   </pic:nvPicPr>
                   <pic:blipFill>
-                    <a:blip r:embed="rId9"/>
+                    <a:blip r:embed="rId10"/>
                     <a:srcRect/>
                     <a:stretch>
                       <a:fillRect/>
@@ -905,7 +1392,15 @@
     </w:p>
     <w:p>
       <w:r>
-        <w:t>- Set the COMPORT and BAUDRATE to match the arduino script</w:t>
+        <w:t xml:space="preserve">- Set the COMPORT and BAUDRATE to match the </w:t>
+      </w:r>
+      <w:proofErr w:type="spellStart"/>
+      <w:r>
+        <w:t>arduino</w:t>
+      </w:r>
+      <w:proofErr w:type="spellEnd"/>
+      <w:r>
+        <w:t xml:space="preserve"> script</w:t>
       </w:r>
     </w:p>
     <w:p/>
@@ -941,7 +1436,7 @@
                     <pic:cNvPicPr preferRelativeResize="0"/>
                   </pic:nvPicPr>
                   <pic:blipFill>
-                    <a:blip r:embed="rId10"/>
+                    <a:blip r:embed="rId11"/>
                     <a:srcRect/>
                     <a:stretch>
                       <a:fillRect/>
@@ -967,7 +1462,23 @@
     <w:p/>
     <w:p>
       <w:r>
-        <w:t xml:space="preserve">Arduino baudrate is set with “Serial.begin” </w:t>
+        <w:t xml:space="preserve">Arduino </w:t>
+      </w:r>
+      <w:proofErr w:type="spellStart"/>
+      <w:r>
+        <w:t>baudrate</w:t>
+      </w:r>
+      <w:proofErr w:type="spellEnd"/>
+      <w:r>
+        <w:t xml:space="preserve"> is set with “</w:t>
+      </w:r>
+      <w:proofErr w:type="spellStart"/>
+      <w:r>
+        <w:t>Serial.begin</w:t>
+      </w:r>
+      <w:proofErr w:type="spellEnd"/>
+      <w:r>
+        <w:t xml:space="preserve">” </w:t>
       </w:r>
       <w:proofErr w:type="gramStart"/>
       <w:r>
@@ -997,7 +1508,7 @@
                     <pic:cNvPicPr preferRelativeResize="0"/>
                   </pic:nvPicPr>
                   <pic:blipFill>
-                    <a:blip r:embed="rId11"/>
+                    <a:blip r:embed="rId12"/>
                     <a:srcRect/>
                     <a:stretch>
                       <a:fillRect/>
@@ -1044,7 +1555,7 @@
                     <pic:cNvPicPr preferRelativeResize="0"/>
                   </pic:nvPicPr>
                   <pic:blipFill>
-                    <a:blip r:embed="rId9"/>
+                    <a:blip r:embed="rId10"/>
                     <a:srcRect/>
                     <a:stretch>
                       <a:fillRect/>
@@ -1077,7 +1588,21 @@
         <w:rPr>
           <w:i/>
         </w:rPr>
-        <w:t>Note: See general arduino software document for more details about the functionality of the write_serial.py program.</w:t>
+        <w:t xml:space="preserve">Note: See general </w:t>
+      </w:r>
+      <w:proofErr w:type="spellStart"/>
+      <w:r>
+        <w:rPr>
+          <w:i/>
+        </w:rPr>
+        <w:t>arduino</w:t>
+      </w:r>
+      <w:proofErr w:type="spellEnd"/>
+      <w:r>
+        <w:rPr>
+          <w:i/>
+        </w:rPr>
+        <w:t xml:space="preserve"> software document for more details about the functionality of the write_serial.py program.</w:t>
       </w:r>
     </w:p>
     <w:p/>
@@ -1126,7 +1651,7 @@
                     <pic:cNvPicPr preferRelativeResize="0"/>
                   </pic:nvPicPr>
                   <pic:blipFill>
-                    <a:blip r:embed="rId12"/>
+                    <a:blip r:embed="rId13"/>
                     <a:srcRect/>
                     <a:stretch>
                       <a:fillRect/>
@@ -1165,7 +1690,7 @@
         </w:rPr>
         <w:t xml:space="preserve">Note: See </w:t>
       </w:r>
-      <w:hyperlink r:id="rId13">
+      <w:hyperlink r:id="rId14">
         <w:r>
           <w:rPr>
             <w:i/>
@@ -1197,7 +1722,15 @@
         </w:numPr>
       </w:pPr>
       <w:r>
-        <w:t xml:space="preserve">Run the python program (Cntrl + B for Sublime Text 3). </w:t>
+        <w:t>Run the python program (</w:t>
+      </w:r>
+      <w:proofErr w:type="spellStart"/>
+      <w:r>
+        <w:t>Cntrl</w:t>
+      </w:r>
+      <w:proofErr w:type="spellEnd"/>
+      <w:r>
+        <w:t xml:space="preserve"> + B for Sublime Text 3). </w:t>
       </w:r>
     </w:p>
     <w:p>
@@ -1245,7 +1778,7 @@
                     <pic:cNvPicPr preferRelativeResize="0"/>
                   </pic:nvPicPr>
                   <pic:blipFill>
-                    <a:blip r:embed="rId14"/>
+                    <a:blip r:embed="rId15"/>
                     <a:srcRect/>
                     <a:stretch>
                       <a:fillRect/>
@@ -1273,7 +1806,21 @@
         <w:rPr>
           <w:i/>
         </w:rPr>
-        <w:t>Note: If you see an error, refer to the general arduino software document for troubleshooting tips.</w:t>
+        <w:t xml:space="preserve">Note: If you see an error, refer to the general </w:t>
+      </w:r>
+      <w:proofErr w:type="spellStart"/>
+      <w:r>
+        <w:rPr>
+          <w:i/>
+        </w:rPr>
+        <w:t>arduino</w:t>
+      </w:r>
+      <w:proofErr w:type="spellEnd"/>
+      <w:r>
+        <w:rPr>
+          <w:i/>
+        </w:rPr>
+        <w:t xml:space="preserve"> software document for troubleshooting tips.</w:t>
       </w:r>
     </w:p>
     <w:p>
@@ -1289,7 +1836,15 @@
         </w:numPr>
       </w:pPr>
       <w:r>
-        <w:t>At the end of the session, the spout will retract (if using a retractable spout), the brake will engage, and the python script will print “stop read_serial”).</w:t>
+        <w:t xml:space="preserve">At the end of the session, the spout will retract (if using a retractable spout), the brake will engage, and the python script will print “stop </w:t>
+      </w:r>
+      <w:proofErr w:type="spellStart"/>
+      <w:r>
+        <w:t>read_serial</w:t>
+      </w:r>
+      <w:proofErr w:type="spellEnd"/>
+      <w:r>
+        <w:t>”).</w:t>
       </w:r>
     </w:p>
     <w:p/>
@@ -1320,7 +1875,35 @@
         <w:rPr>
           <w:color w:val="FF0000"/>
         </w:rPr>
-        <w:t>Restart arduino prior to subsequent subjects by opening / closing the arduino Serial Monitor. Otherwise, the spout will extend for the next subject and could result in poking the subject.</w:t>
+        <w:t xml:space="preserve">Restart </w:t>
+      </w:r>
+      <w:proofErr w:type="spellStart"/>
+      <w:r>
+        <w:rPr>
+          <w:color w:val="FF0000"/>
+        </w:rPr>
+        <w:t>arduino</w:t>
+      </w:r>
+      <w:proofErr w:type="spellEnd"/>
+      <w:r>
+        <w:rPr>
+          <w:color w:val="FF0000"/>
+        </w:rPr>
+        <w:t xml:space="preserve"> prior to subsequent subjects by opening / closing the </w:t>
+      </w:r>
+      <w:proofErr w:type="spellStart"/>
+      <w:r>
+        <w:rPr>
+          <w:color w:val="FF0000"/>
+        </w:rPr>
+        <w:t>arduino</w:t>
+      </w:r>
+      <w:proofErr w:type="spellEnd"/>
+      <w:r>
+        <w:rPr>
+          <w:color w:val="FF0000"/>
+        </w:rPr>
+        <w:t xml:space="preserve"> Serial Monitor. Otherwise, the spout will extend for the next subject and could result in poking the subject.</w:t>
       </w:r>
     </w:p>
     <w:p>
@@ -1345,7 +1928,7 @@
                     <pic:cNvPicPr preferRelativeResize="0"/>
                   </pic:nvPicPr>
                   <pic:blipFill>
-                    <a:blip r:embed="rId7"/>
+                    <a:blip r:embed="rId8"/>
                     <a:srcRect l="41689" t="37401" b="34094"/>
                     <a:stretch>
                       <a:fillRect/>
@@ -1381,6 +1964,119 @@
 <file path=word/numbering.xml><?xml version="1.0" encoding="utf-8"?>
 <w:numbering xmlns:wpc="http://schemas.microsoft.com/office/word/2010/wordprocessingCanvas" xmlns:cx="http://schemas.microsoft.com/office/drawing/2014/chartex" xmlns:cx1="http://schemas.microsoft.com/office/drawing/2015/9/8/chartex" xmlns:cx2="http://schemas.microsoft.com/office/drawing/2015/10/21/chartex" xmlns:cx3="http://schemas.microsoft.com/office/drawing/2016/5/9/chartex" xmlns:cx4="http://schemas.microsoft.com/office/drawing/2016/5/10/chartex" xmlns:cx5="http://schemas.microsoft.com/office/drawing/2016/5/11/chartex" xmlns:cx6="http://schemas.microsoft.com/office/drawing/2016/5/12/chartex" xmlns:cx7="http://schemas.microsoft.com/office/drawing/2016/5/13/chartex" xmlns:cx8="http://schemas.microsoft.com/office/drawing/2016/5/14/chartex" xmlns:mc="http://schemas.openxmlformats.org/markup-compatibility/2006" xmlns:aink="http://schemas.microsoft.com/office/drawing/2016/ink" xmlns:am3d="http://schemas.microsoft.com/office/drawing/2017/model3d" xmlns:o="urn:schemas-microsoft-com:office:office" xmlns:oel="http://schemas.microsoft.com/office/2019/extlst" xmlns:r="http://schemas.openxmlformats.org/officeDocument/2006/relationships" xmlns:m="http://schemas.openxmlformats.org/officeDocument/2006/math" xmlns:v="urn:schemas-microsoft-com:vml" xmlns:wp14="http://schemas.microsoft.com/office/word/2010/wordprocessingDrawing" xmlns:wp="http://schemas.openxmlformats.org/drawingml/2006/wordprocessingDrawing" xmlns:w10="urn:schemas-microsoft-com:office:word" xmlns:w="http://schemas.openxmlformats.org/wordprocessingml/2006/main" xmlns:w14="http://schemas.microsoft.com/office/word/2010/wordml" xmlns:w15="http://schemas.microsoft.com/office/word/2012/wordml" xmlns:w16cex="http://schemas.microsoft.com/office/word/2018/wordml/cex" xmlns:w16cid="http://schemas.microsoft.com/office/word/2016/wordml/cid" xmlns:w16="http://schemas.microsoft.com/office/word/2018/wordml" xmlns:w16sdtdh="http://schemas.microsoft.com/office/word/2020/wordml/sdtdatahash" xmlns:w16se="http://schemas.microsoft.com/office/word/2015/wordml/symex" xmlns:wpg="http://schemas.microsoft.com/office/word/2010/wordprocessingGroup" xmlns:wpi="http://schemas.microsoft.com/office/word/2010/wordprocessingInk" xmlns:wne="http://schemas.microsoft.com/office/word/2006/wordml" xmlns:wps="http://schemas.microsoft.com/office/word/2010/wordprocessingShape" mc:Ignorable="w14 w15 w16se w16cid w16 w16cex w16sdtdh wp14">
   <w:abstractNum w:abstractNumId="0" w15:restartNumberingAfterBreak="0">
+    <w:nsid w:val="051F18AC"/>
+    <w:multiLevelType w:val="hybridMultilevel"/>
+    <w:tmpl w:val="72D4D0C6"/>
+    <w:lvl w:ilvl="0" w:tplc="BC4EA3B4">
+      <w:start w:val="4"/>
+      <w:numFmt w:val="lowerLetter"/>
+      <w:lvlText w:val="%1."/>
+      <w:lvlJc w:val="left"/>
+      <w:pPr>
+        <w:tabs>
+          <w:tab w:val="num" w:pos="720"/>
+        </w:tabs>
+        <w:ind w:left="720" w:hanging="360"/>
+      </w:pPr>
+    </w:lvl>
+    <w:lvl w:ilvl="1" w:tplc="D2128FAC" w:tentative="1">
+      <w:start w:val="1"/>
+      <w:numFmt w:val="decimal"/>
+      <w:lvlText w:val="%2."/>
+      <w:lvlJc w:val="left"/>
+      <w:pPr>
+        <w:tabs>
+          <w:tab w:val="num" w:pos="1440"/>
+        </w:tabs>
+        <w:ind w:left="1440" w:hanging="360"/>
+      </w:pPr>
+    </w:lvl>
+    <w:lvl w:ilvl="2" w:tplc="247C0716" w:tentative="1">
+      <w:start w:val="1"/>
+      <w:numFmt w:val="decimal"/>
+      <w:lvlText w:val="%3."/>
+      <w:lvlJc w:val="left"/>
+      <w:pPr>
+        <w:tabs>
+          <w:tab w:val="num" w:pos="2160"/>
+        </w:tabs>
+        <w:ind w:left="2160" w:hanging="360"/>
+      </w:pPr>
+    </w:lvl>
+    <w:lvl w:ilvl="3" w:tplc="503A35AA" w:tentative="1">
+      <w:start w:val="1"/>
+      <w:numFmt w:val="decimal"/>
+      <w:lvlText w:val="%4."/>
+      <w:lvlJc w:val="left"/>
+      <w:pPr>
+        <w:tabs>
+          <w:tab w:val="num" w:pos="2880"/>
+        </w:tabs>
+        <w:ind w:left="2880" w:hanging="360"/>
+      </w:pPr>
+    </w:lvl>
+    <w:lvl w:ilvl="4" w:tplc="0C0A393C" w:tentative="1">
+      <w:start w:val="1"/>
+      <w:numFmt w:val="decimal"/>
+      <w:lvlText w:val="%5."/>
+      <w:lvlJc w:val="left"/>
+      <w:pPr>
+        <w:tabs>
+          <w:tab w:val="num" w:pos="3600"/>
+        </w:tabs>
+        <w:ind w:left="3600" w:hanging="360"/>
+      </w:pPr>
+    </w:lvl>
+    <w:lvl w:ilvl="5" w:tplc="04A232AA" w:tentative="1">
+      <w:start w:val="1"/>
+      <w:numFmt w:val="decimal"/>
+      <w:lvlText w:val="%6."/>
+      <w:lvlJc w:val="left"/>
+      <w:pPr>
+        <w:tabs>
+          <w:tab w:val="num" w:pos="4320"/>
+        </w:tabs>
+        <w:ind w:left="4320" w:hanging="360"/>
+      </w:pPr>
+    </w:lvl>
+    <w:lvl w:ilvl="6" w:tplc="24C04FA4" w:tentative="1">
+      <w:start w:val="1"/>
+      <w:numFmt w:val="decimal"/>
+      <w:lvlText w:val="%7."/>
+      <w:lvlJc w:val="left"/>
+      <w:pPr>
+        <w:tabs>
+          <w:tab w:val="num" w:pos="5040"/>
+        </w:tabs>
+        <w:ind w:left="5040" w:hanging="360"/>
+      </w:pPr>
+    </w:lvl>
+    <w:lvl w:ilvl="7" w:tplc="B656928E" w:tentative="1">
+      <w:start w:val="1"/>
+      <w:numFmt w:val="decimal"/>
+      <w:lvlText w:val="%8."/>
+      <w:lvlJc w:val="left"/>
+      <w:pPr>
+        <w:tabs>
+          <w:tab w:val="num" w:pos="5760"/>
+        </w:tabs>
+        <w:ind w:left="5760" w:hanging="360"/>
+      </w:pPr>
+    </w:lvl>
+    <w:lvl w:ilvl="8" w:tplc="F81CF08A" w:tentative="1">
+      <w:start w:val="1"/>
+      <w:numFmt w:val="decimal"/>
+      <w:lvlText w:val="%9."/>
+      <w:lvlJc w:val="left"/>
+      <w:pPr>
+        <w:tabs>
+          <w:tab w:val="num" w:pos="6480"/>
+        </w:tabs>
+        <w:ind w:left="6480" w:hanging="360"/>
+      </w:pPr>
+    </w:lvl>
+  </w:abstractNum>
+  <w:abstractNum w:abstractNumId="1" w15:restartNumberingAfterBreak="0">
     <w:nsid w:val="0742289C"/>
     <w:multiLevelType w:val="multilevel"/>
     <w:tmpl w:val="63089868"/>
@@ -1493,7 +2189,7 @@
       </w:rPr>
     </w:lvl>
   </w:abstractNum>
-  <w:abstractNum w:abstractNumId="1" w15:restartNumberingAfterBreak="0">
+  <w:abstractNum w:abstractNumId="2" w15:restartNumberingAfterBreak="0">
     <w:nsid w:val="08670B9D"/>
     <w:multiLevelType w:val="multilevel"/>
     <w:tmpl w:val="65060E42"/>
@@ -1606,7 +2302,120 @@
       </w:rPr>
     </w:lvl>
   </w:abstractNum>
-  <w:abstractNum w:abstractNumId="2" w15:restartNumberingAfterBreak="0">
+  <w:abstractNum w:abstractNumId="3" w15:restartNumberingAfterBreak="0">
+    <w:nsid w:val="16CE213D"/>
+    <w:multiLevelType w:val="multilevel"/>
+    <w:tmpl w:val="C0F02E20"/>
+    <w:lvl w:ilvl="0">
+      <w:start w:val="5"/>
+      <w:numFmt w:val="decimal"/>
+      <w:lvlText w:val="%1."/>
+      <w:lvlJc w:val="left"/>
+      <w:pPr>
+        <w:tabs>
+          <w:tab w:val="num" w:pos="720"/>
+        </w:tabs>
+        <w:ind w:left="720" w:hanging="360"/>
+      </w:pPr>
+    </w:lvl>
+    <w:lvl w:ilvl="1">
+      <w:start w:val="1"/>
+      <w:numFmt w:val="decimal"/>
+      <w:lvlText w:val="%2."/>
+      <w:lvlJc w:val="left"/>
+      <w:pPr>
+        <w:tabs>
+          <w:tab w:val="num" w:pos="1440"/>
+        </w:tabs>
+        <w:ind w:left="1440" w:hanging="360"/>
+      </w:pPr>
+    </w:lvl>
+    <w:lvl w:ilvl="2" w:tentative="1">
+      <w:start w:val="1"/>
+      <w:numFmt w:val="decimal"/>
+      <w:lvlText w:val="%3."/>
+      <w:lvlJc w:val="left"/>
+      <w:pPr>
+        <w:tabs>
+          <w:tab w:val="num" w:pos="2160"/>
+        </w:tabs>
+        <w:ind w:left="2160" w:hanging="360"/>
+      </w:pPr>
+    </w:lvl>
+    <w:lvl w:ilvl="3" w:tentative="1">
+      <w:start w:val="1"/>
+      <w:numFmt w:val="decimal"/>
+      <w:lvlText w:val="%4."/>
+      <w:lvlJc w:val="left"/>
+      <w:pPr>
+        <w:tabs>
+          <w:tab w:val="num" w:pos="2880"/>
+        </w:tabs>
+        <w:ind w:left="2880" w:hanging="360"/>
+      </w:pPr>
+    </w:lvl>
+    <w:lvl w:ilvl="4" w:tentative="1">
+      <w:start w:val="1"/>
+      <w:numFmt w:val="decimal"/>
+      <w:lvlText w:val="%5."/>
+      <w:lvlJc w:val="left"/>
+      <w:pPr>
+        <w:tabs>
+          <w:tab w:val="num" w:pos="3600"/>
+        </w:tabs>
+        <w:ind w:left="3600" w:hanging="360"/>
+      </w:pPr>
+    </w:lvl>
+    <w:lvl w:ilvl="5" w:tentative="1">
+      <w:start w:val="1"/>
+      <w:numFmt w:val="decimal"/>
+      <w:lvlText w:val="%6."/>
+      <w:lvlJc w:val="left"/>
+      <w:pPr>
+        <w:tabs>
+          <w:tab w:val="num" w:pos="4320"/>
+        </w:tabs>
+        <w:ind w:left="4320" w:hanging="360"/>
+      </w:pPr>
+    </w:lvl>
+    <w:lvl w:ilvl="6" w:tentative="1">
+      <w:start w:val="1"/>
+      <w:numFmt w:val="decimal"/>
+      <w:lvlText w:val="%7."/>
+      <w:lvlJc w:val="left"/>
+      <w:pPr>
+        <w:tabs>
+          <w:tab w:val="num" w:pos="5040"/>
+        </w:tabs>
+        <w:ind w:left="5040" w:hanging="360"/>
+      </w:pPr>
+    </w:lvl>
+    <w:lvl w:ilvl="7" w:tentative="1">
+      <w:start w:val="1"/>
+      <w:numFmt w:val="decimal"/>
+      <w:lvlText w:val="%8."/>
+      <w:lvlJc w:val="left"/>
+      <w:pPr>
+        <w:tabs>
+          <w:tab w:val="num" w:pos="5760"/>
+        </w:tabs>
+        <w:ind w:left="5760" w:hanging="360"/>
+      </w:pPr>
+    </w:lvl>
+    <w:lvl w:ilvl="8" w:tentative="1">
+      <w:start w:val="1"/>
+      <w:numFmt w:val="decimal"/>
+      <w:lvlText w:val="%9."/>
+      <w:lvlJc w:val="left"/>
+      <w:pPr>
+        <w:tabs>
+          <w:tab w:val="num" w:pos="6480"/>
+        </w:tabs>
+        <w:ind w:left="6480" w:hanging="360"/>
+      </w:pPr>
+    </w:lvl>
+  </w:abstractNum>
+  <w:abstractNum w:abstractNumId="4" w15:restartNumberingAfterBreak="0">
     <w:nsid w:val="1E5D06C9"/>
     <w:multiLevelType w:val="multilevel"/>
     <w:tmpl w:val="D644A01C"/>
@@ -1719,7 +2528,7 @@
       </w:rPr>
     </w:lvl>
   </w:abstractNum>
-  <w:abstractNum w:abstractNumId="3" w15:restartNumberingAfterBreak="0">
+  <w:abstractNum w:abstractNumId="5" w15:restartNumberingAfterBreak="0">
     <w:nsid w:val="2887100D"/>
     <w:multiLevelType w:val="multilevel"/>
     <w:tmpl w:val="056685A8"/>
@@ -1832,7 +2641,7 @@
       </w:rPr>
     </w:lvl>
   </w:abstractNum>
-  <w:abstractNum w:abstractNumId="4" w15:restartNumberingAfterBreak="0">
+  <w:abstractNum w:abstractNumId="6" w15:restartNumberingAfterBreak="0">
     <w:nsid w:val="3AAA45CE"/>
     <w:multiLevelType w:val="multilevel"/>
     <w:tmpl w:val="675A57B4"/>
@@ -1945,7 +2754,120 @@
       </w:rPr>
     </w:lvl>
   </w:abstractNum>
-  <w:abstractNum w:abstractNumId="5" w15:restartNumberingAfterBreak="0">
+  <w:abstractNum w:abstractNumId="7" w15:restartNumberingAfterBreak="0">
+    <w:nsid w:val="555C780A"/>
+    <w:multiLevelType w:val="multilevel"/>
+    <w:tmpl w:val="EC9E1740"/>
+    <w:lvl w:ilvl="0">
+      <w:start w:val="1"/>
+      <w:numFmt w:val="decimal"/>
+      <w:lvlText w:val="%1."/>
+      <w:lvlJc w:val="left"/>
+      <w:pPr>
+        <w:tabs>
+          <w:tab w:val="num" w:pos="720"/>
+        </w:tabs>
+        <w:ind w:left="720" w:hanging="360"/>
+      </w:pPr>
+    </w:lvl>
+    <w:lvl w:ilvl="1">
+      <w:start w:val="1"/>
+      <w:numFmt w:val="decimal"/>
+      <w:lvlText w:val="%2."/>
+      <w:lvlJc w:val="left"/>
+      <w:pPr>
+        <w:tabs>
+          <w:tab w:val="num" w:pos="1440"/>
+        </w:tabs>
+        <w:ind w:left="1440" w:hanging="360"/>
+      </w:pPr>
+    </w:lvl>
+    <w:lvl w:ilvl="2" w:tentative="1">
+      <w:start w:val="1"/>
+      <w:numFmt w:val="decimal"/>
+      <w:lvlText w:val="%3."/>
+      <w:lvlJc w:val="left"/>
+      <w:pPr>
+        <w:tabs>
+          <w:tab w:val="num" w:pos="2160"/>
+        </w:tabs>
+        <w:ind w:left="2160" w:hanging="360"/>
+      </w:pPr>
+    </w:lvl>
+    <w:lvl w:ilvl="3" w:tentative="1">
+      <w:start w:val="1"/>
+      <w:numFmt w:val="decimal"/>
+      <w:lvlText w:val="%4."/>
+      <w:lvlJc w:val="left"/>
+      <w:pPr>
+        <w:tabs>
+          <w:tab w:val="num" w:pos="2880"/>
+        </w:tabs>
+        <w:ind w:left="2880" w:hanging="360"/>
+      </w:pPr>
+    </w:lvl>
+    <w:lvl w:ilvl="4" w:tentative="1">
+      <w:start w:val="1"/>
+      <w:numFmt w:val="decimal"/>
+      <w:lvlText w:val="%5."/>
+      <w:lvlJc w:val="left"/>
+      <w:pPr>
+        <w:tabs>
+          <w:tab w:val="num" w:pos="3600"/>
+        </w:tabs>
+        <w:ind w:left="3600" w:hanging="360"/>
+      </w:pPr>
+    </w:lvl>
+    <w:lvl w:ilvl="5" w:tentative="1">
+      <w:start w:val="1"/>
+      <w:numFmt w:val="decimal"/>
+      <w:lvlText w:val="%6."/>
+      <w:lvlJc w:val="left"/>
+      <w:pPr>
+        <w:tabs>
+          <w:tab w:val="num" w:pos="4320"/>
+        </w:tabs>
+        <w:ind w:left="4320" w:hanging="360"/>
+      </w:pPr>
+    </w:lvl>
+    <w:lvl w:ilvl="6" w:tentative="1">
+      <w:start w:val="1"/>
+      <w:numFmt w:val="decimal"/>
+      <w:lvlText w:val="%7."/>
+      <w:lvlJc w:val="left"/>
+      <w:pPr>
+        <w:tabs>
+          <w:tab w:val="num" w:pos="5040"/>
+        </w:tabs>
+        <w:ind w:left="5040" w:hanging="360"/>
+      </w:pPr>
+    </w:lvl>
+    <w:lvl w:ilvl="7" w:tentative="1">
+      <w:start w:val="1"/>
+      <w:numFmt w:val="decimal"/>
+      <w:lvlText w:val="%8."/>
+      <w:lvlJc w:val="left"/>
+      <w:pPr>
+        <w:tabs>
+          <w:tab w:val="num" w:pos="5760"/>
+        </w:tabs>
+        <w:ind w:left="5760" w:hanging="360"/>
+      </w:pPr>
+    </w:lvl>
+    <w:lvl w:ilvl="8" w:tentative="1">
+      <w:start w:val="1"/>
+      <w:numFmt w:val="decimal"/>
+      <w:lvlText w:val="%9."/>
+      <w:lvlJc w:val="left"/>
+      <w:pPr>
+        <w:tabs>
+          <w:tab w:val="num" w:pos="6480"/>
+        </w:tabs>
+        <w:ind w:left="6480" w:hanging="360"/>
+      </w:pPr>
+    </w:lvl>
+  </w:abstractNum>
+  <w:abstractNum w:abstractNumId="8" w15:restartNumberingAfterBreak="0">
     <w:nsid w:val="5E3306DF"/>
     <w:multiLevelType w:val="multilevel"/>
     <w:tmpl w:val="9E6ADD3A"/>
@@ -2058,7 +2980,7 @@
       </w:rPr>
     </w:lvl>
   </w:abstractNum>
-  <w:abstractNum w:abstractNumId="6" w15:restartNumberingAfterBreak="0">
+  <w:abstractNum w:abstractNumId="9" w15:restartNumberingAfterBreak="0">
     <w:nsid w:val="5EF17C54"/>
     <w:multiLevelType w:val="multilevel"/>
     <w:tmpl w:val="03B0ED98"/>
@@ -2171,7 +3093,7 @@
       </w:rPr>
     </w:lvl>
   </w:abstractNum>
-  <w:abstractNum w:abstractNumId="7" w15:restartNumberingAfterBreak="0">
+  <w:abstractNum w:abstractNumId="10" w15:restartNumberingAfterBreak="0">
     <w:nsid w:val="76B6732B"/>
     <w:multiLevelType w:val="multilevel"/>
     <w:tmpl w:val="3594D20E"/>
@@ -2285,28 +3207,124 @@
     </w:lvl>
   </w:abstractNum>
   <w:num w:numId="1" w16cid:durableId="1296369606">
+    <w:abstractNumId w:val="10"/>
+  </w:num>
+  <w:num w:numId="2" w16cid:durableId="1472214083">
+    <w:abstractNumId w:val="4"/>
+  </w:num>
+  <w:num w:numId="3" w16cid:durableId="1067530116">
+    <w:abstractNumId w:val="9"/>
+  </w:num>
+  <w:num w:numId="4" w16cid:durableId="1367754031">
+    <w:abstractNumId w:val="8"/>
+  </w:num>
+  <w:num w:numId="5" w16cid:durableId="1647859097">
+    <w:abstractNumId w:val="6"/>
+  </w:num>
+  <w:num w:numId="6" w16cid:durableId="2140029232">
+    <w:abstractNumId w:val="1"/>
+  </w:num>
+  <w:num w:numId="7" w16cid:durableId="605430440">
+    <w:abstractNumId w:val="2"/>
+  </w:num>
+  <w:num w:numId="8" w16cid:durableId="80487732">
+    <w:abstractNumId w:val="5"/>
+  </w:num>
+  <w:num w:numId="9" w16cid:durableId="410347230">
     <w:abstractNumId w:val="7"/>
   </w:num>
-  <w:num w:numId="2" w16cid:durableId="1472214083">
-    <w:abstractNumId w:val="2"/>
+  <w:num w:numId="10" w16cid:durableId="411663317">
+    <w:abstractNumId w:val="7"/>
+    <w:lvlOverride w:ilvl="1">
+      <w:lvl w:ilvl="1">
+        <w:numFmt w:val="lowerLetter"/>
+        <w:lvlText w:val="%2."/>
+        <w:lvlJc w:val="left"/>
+      </w:lvl>
+    </w:lvlOverride>
   </w:num>
-  <w:num w:numId="3" w16cid:durableId="1067530116">
-    <w:abstractNumId w:val="6"/>
+  <w:num w:numId="11" w16cid:durableId="411663317">
+    <w:abstractNumId w:val="7"/>
+    <w:lvlOverride w:ilvl="1">
+      <w:lvl w:ilvl="1">
+        <w:numFmt w:val="lowerLetter"/>
+        <w:lvlText w:val="%2."/>
+        <w:lvlJc w:val="left"/>
+      </w:lvl>
+    </w:lvlOverride>
   </w:num>
-  <w:num w:numId="4" w16cid:durableId="1367754031">
-    <w:abstractNumId w:val="5"/>
+  <w:num w:numId="12" w16cid:durableId="411663317">
+    <w:abstractNumId w:val="7"/>
+    <w:lvlOverride w:ilvl="1">
+      <w:lvl w:ilvl="1">
+        <w:numFmt w:val="lowerLetter"/>
+        <w:lvlText w:val="%2."/>
+        <w:lvlJc w:val="left"/>
+      </w:lvl>
+    </w:lvlOverride>
   </w:num>
-  <w:num w:numId="5" w16cid:durableId="1647859097">
-    <w:abstractNumId w:val="4"/>
+  <w:num w:numId="13" w16cid:durableId="411663317">
+    <w:abstractNumId w:val="7"/>
+    <w:lvlOverride w:ilvl="1">
+      <w:lvl w:ilvl="1">
+        <w:numFmt w:val="lowerLetter"/>
+        <w:lvlText w:val="%2."/>
+        <w:lvlJc w:val="left"/>
+      </w:lvl>
+    </w:lvlOverride>
   </w:num>
-  <w:num w:numId="6" w16cid:durableId="2140029232">
+  <w:num w:numId="14" w16cid:durableId="411663317">
+    <w:abstractNumId w:val="7"/>
+    <w:lvlOverride w:ilvl="1">
+      <w:lvl w:ilvl="1">
+        <w:numFmt w:val="lowerLetter"/>
+        <w:lvlText w:val="%2."/>
+        <w:lvlJc w:val="left"/>
+      </w:lvl>
+    </w:lvlOverride>
+  </w:num>
+  <w:num w:numId="15" w16cid:durableId="99883050">
     <w:abstractNumId w:val="0"/>
   </w:num>
-  <w:num w:numId="7" w16cid:durableId="605430440">
-    <w:abstractNumId w:val="1"/>
+  <w:num w:numId="16" w16cid:durableId="1760516565">
+    <w:abstractNumId w:val="3"/>
+    <w:lvlOverride w:ilvl="0">
+      <w:lvl w:ilvl="0">
+        <w:numFmt w:val="decimal"/>
+        <w:lvlText w:val="%1."/>
+        <w:lvlJc w:val="left"/>
+      </w:lvl>
+    </w:lvlOverride>
   </w:num>
-  <w:num w:numId="8" w16cid:durableId="80487732">
+  <w:num w:numId="17" w16cid:durableId="1760516565">
     <w:abstractNumId w:val="3"/>
+    <w:lvlOverride w:ilvl="1">
+      <w:lvl w:ilvl="1">
+        <w:numFmt w:val="lowerLetter"/>
+        <w:lvlText w:val="%2."/>
+        <w:lvlJc w:val="left"/>
+      </w:lvl>
+    </w:lvlOverride>
+  </w:num>
+  <w:num w:numId="18" w16cid:durableId="1760516565">
+    <w:abstractNumId w:val="3"/>
+    <w:lvlOverride w:ilvl="1">
+      <w:lvl w:ilvl="1">
+        <w:numFmt w:val="lowerLetter"/>
+        <w:lvlText w:val="%2."/>
+        <w:lvlJc w:val="left"/>
+      </w:lvl>
+    </w:lvlOverride>
+  </w:num>
+  <w:num w:numId="19" w16cid:durableId="1760516565">
+    <w:abstractNumId w:val="3"/>
+    <w:lvlOverride w:ilvl="1">
+      <w:lvl w:ilvl="1">
+        <w:numFmt w:val="lowerLetter"/>
+        <w:lvlText w:val="%2."/>
+        <w:lvlJc w:val="left"/>
+      </w:lvl>
+    </w:lvlOverride>
   </w:num>
 </w:numbering>
 </file>
@@ -2920,6 +3938,23 @@
       <w:szCs w:val="16"/>
     </w:rPr>
   </w:style>
+  <w:style w:type="paragraph" w:styleId="NormalWeb">
+    <w:name w:val="Normal (Web)"/>
+    <w:basedOn w:val="Normal"/>
+    <w:uiPriority w:val="99"/>
+    <w:semiHidden/>
+    <w:unhideWhenUsed/>
+    <w:rsid w:val="00FE1FBA"/>
+    <w:pPr>
+      <w:spacing w:before="100" w:beforeAutospacing="1" w:after="100" w:afterAutospacing="1" w:line="240" w:lineRule="auto"/>
+    </w:pPr>
+    <w:rPr>
+      <w:rFonts w:ascii="Times New Roman" w:eastAsia="Times New Roman" w:hAnsi="Times New Roman" w:cs="Times New Roman"/>
+      <w:sz w:val="24"/>
+      <w:szCs w:val="24"/>
+      <w:lang w:val="en-US"/>
+    </w:rPr>
+  </w:style>
 </w:styles>
 </file>
 

</xml_diff>

<commit_message>
included note on NaCl lick detection
</commit_message>
<xml_diff>
--- a/behavioral_programs/beh_multispout_briefaccess/protocol_beh_multispout_briefaccess.docx
+++ b/behavioral_programs/beh_multispout_briefaccess/protocol_beh_multispout_briefaccess.docx
@@ -17,19 +17,8 @@
           <w:szCs w:val="26"/>
           <w:u w:val="single"/>
         </w:rPr>
-        <w:t xml:space="preserve">Protocol for </w:t>
-      </w:r>
-      <w:proofErr w:type="spellStart"/>
-      <w:r>
-        <w:rPr>
-          <w:b/>
-          <w:sz w:val="26"/>
-          <w:szCs w:val="26"/>
-          <w:u w:val="single"/>
-        </w:rPr>
-        <w:t>beh_multispout_briefaccess.ino</w:t>
-      </w:r>
-      <w:proofErr w:type="spellEnd"/>
+        <w:t>Protocol for beh_multispout_briefaccess.ino</w:t>
+      </w:r>
     </w:p>
     <w:p/>
     <w:p>
@@ -119,22 +108,15 @@
       <w:r>
         <w:t xml:space="preserve">Around once per week, calibrate the solenoid open duration for each solenoid by following </w:t>
       </w:r>
-      <w:proofErr w:type="spellStart"/>
       <w:r>
         <w:rPr>
           <w:i/>
         </w:rPr>
         <w:t>protocol_helper_calibratesolenoid</w:t>
       </w:r>
-      <w:proofErr w:type="spellEnd"/>
-      <w:r>
-        <w:t xml:space="preserve">. Save the solenoid open duration(s) somewhere convenient in a vector format with 1 value per solenoid (e.g. 3 elements for 3 spouts: each vector would look </w:t>
-      </w:r>
-      <w:proofErr w:type="gramStart"/>
-      <w:r>
-        <w:t>like  {</w:t>
-      </w:r>
-      <w:proofErr w:type="gramEnd"/>
+      <w:r>
+        <w:t>. Save the solenoid open duration(s) somewhere convenient in a vector format with 1 value per solenoid (e.g. 3 elements for 3 spouts: each vector would look like  {</w:t>
+      </w:r>
       <w:r>
         <w:rPr>
           <w:i/>
@@ -173,14 +155,12 @@
       <w:r>
         <w:t xml:space="preserve">Fill the solution line(s) by following </w:t>
       </w:r>
-      <w:proofErr w:type="spellStart"/>
       <w:r>
         <w:rPr>
           <w:i/>
         </w:rPr>
         <w:t>protocol_helper_opensol</w:t>
       </w:r>
-      <w:proofErr w:type="spellEnd"/>
       <w:r>
         <w:t>.</w:t>
       </w:r>
@@ -196,21 +176,7 @@
         <w:rPr>
           <w:i/>
         </w:rPr>
-        <w:t xml:space="preserve">Optional: connect BNC or TTL outputs from the </w:t>
-      </w:r>
-      <w:proofErr w:type="spellStart"/>
-      <w:r>
-        <w:rPr>
-          <w:i/>
-        </w:rPr>
-        <w:t>arduino</w:t>
-      </w:r>
-      <w:proofErr w:type="spellEnd"/>
-      <w:r>
-        <w:rPr>
-          <w:i/>
-        </w:rPr>
-        <w:t xml:space="preserve"> console to the external hardware. </w:t>
+        <w:t xml:space="preserve">Optional: connect BNC or TTL outputs from the arduino console to the external hardware. </w:t>
       </w:r>
     </w:p>
     <w:p/>
@@ -398,7 +364,6 @@
         </w:rPr>
         <w:t xml:space="preserve">Upload </w:t>
       </w:r>
-      <w:proofErr w:type="spellStart"/>
       <w:r>
         <w:rPr>
           <w:rFonts w:eastAsia="Times New Roman"/>
@@ -409,7 +374,6 @@
         </w:rPr>
         <w:t>manual_servo.ino</w:t>
       </w:r>
-      <w:proofErr w:type="spellEnd"/>
       <w:r>
         <w:rPr>
           <w:rFonts w:eastAsia="Times New Roman"/>
@@ -449,7 +413,6 @@
           <w:numId w:val="10"/>
         </w:numPr>
         <w:spacing w:line="240" w:lineRule="auto"/>
-        <w:ind w:left="1440" w:hanging="360"/>
         <w:textAlignment w:val="baseline"/>
         <w:rPr>
           <w:rFonts w:eastAsia="Times New Roman"/>
@@ -473,7 +436,6 @@
           <w:numId w:val="11"/>
         </w:numPr>
         <w:spacing w:line="240" w:lineRule="auto"/>
-        <w:ind w:left="1440" w:hanging="360"/>
         <w:textAlignment w:val="baseline"/>
         <w:rPr>
           <w:rFonts w:eastAsia="Times New Roman"/>
@@ -520,7 +482,6 @@
           <w:numId w:val="12"/>
         </w:numPr>
         <w:spacing w:line="240" w:lineRule="auto"/>
-        <w:ind w:left="1440" w:hanging="360"/>
         <w:textAlignment w:val="baseline"/>
         <w:rPr>
           <w:rFonts w:eastAsia="Times New Roman"/>
@@ -544,7 +505,6 @@
           <w:numId w:val="13"/>
         </w:numPr>
         <w:spacing w:line="240" w:lineRule="auto"/>
-        <w:ind w:left="1440" w:hanging="360"/>
         <w:textAlignment w:val="baseline"/>
         <w:rPr>
           <w:rFonts w:eastAsia="Times New Roman"/>
@@ -568,7 +528,6 @@
           <w:numId w:val="14"/>
         </w:numPr>
         <w:spacing w:line="240" w:lineRule="auto"/>
-        <w:ind w:left="1440" w:hanging="360"/>
         <w:textAlignment w:val="baseline"/>
         <w:rPr>
           <w:rFonts w:eastAsia="Times New Roman"/>
@@ -672,32 +631,37 @@
           <w:color w:val="000000"/>
           <w:lang w:val="en-US"/>
         </w:rPr>
-        <w:t xml:space="preserve">Open the </w:t>
-      </w:r>
-      <w:proofErr w:type="spellStart"/>
-      <w:r>
+        <w:t>Open the beh_multispout_briefaccess.ino program.</w:t>
+      </w:r>
+    </w:p>
+    <w:p>
+      <w:pPr>
+        <w:numPr>
+          <w:ilvl w:val="1"/>
+          <w:numId w:val="18"/>
+        </w:numPr>
+        <w:spacing w:line="240" w:lineRule="auto"/>
+        <w:textAlignment w:val="baseline"/>
         <w:rPr>
           <w:rFonts w:eastAsia="Times New Roman"/>
           <w:color w:val="000000"/>
           <w:lang w:val="en-US"/>
         </w:rPr>
-        <w:t>beh_multispout_briefaccess.ino</w:t>
-      </w:r>
-      <w:proofErr w:type="spellEnd"/>
+      </w:pPr>
       <w:r>
         <w:rPr>
           <w:rFonts w:eastAsia="Times New Roman"/>
           <w:color w:val="000000"/>
           <w:lang w:val="en-US"/>
         </w:rPr>
-        <w:t xml:space="preserve"> program.</w:t>
+        <w:t>Enter the servo_radial_degs values obtained from step 4 (format: {#,#,#};, with one # for each spout).</w:t>
       </w:r>
     </w:p>
     <w:p>
       <w:pPr>
         <w:numPr>
           <w:ilvl w:val="1"/>
-          <w:numId w:val="18"/>
+          <w:numId w:val="19"/>
         </w:numPr>
         <w:spacing w:line="240" w:lineRule="auto"/>
         <w:textAlignment w:val="baseline"/>
@@ -713,95 +677,18 @@
           <w:color w:val="000000"/>
           <w:lang w:val="en-US"/>
         </w:rPr>
-        <w:t xml:space="preserve">Enter the </w:t>
-      </w:r>
-      <w:proofErr w:type="spellStart"/>
-      <w:r>
+        <w:t xml:space="preserve">Enter default values for servo_retract_extended_degs ({180,180,180}; with one value for each spout). </w:t>
+      </w:r>
+    </w:p>
+    <w:p>
+      <w:pPr>
+        <w:spacing w:line="240" w:lineRule="auto"/>
+        <w:textAlignment w:val="baseline"/>
         <w:rPr>
           <w:rFonts w:eastAsia="Times New Roman"/>
           <w:color w:val="000000"/>
           <w:lang w:val="en-US"/>
         </w:rPr>
-        <w:t>servo_radial_degs</w:t>
-      </w:r>
-      <w:proofErr w:type="spellEnd"/>
-      <w:r>
-        <w:rPr>
-          <w:rFonts w:eastAsia="Times New Roman"/>
-          <w:color w:val="000000"/>
-          <w:lang w:val="en-US"/>
-        </w:rPr>
-        <w:t xml:space="preserve"> values obtained from step 4 (format: {</w:t>
-      </w:r>
-      <w:proofErr w:type="gramStart"/>
-      <w:r>
-        <w:rPr>
-          <w:rFonts w:eastAsia="Times New Roman"/>
-          <w:color w:val="000000"/>
-          <w:lang w:val="en-US"/>
-        </w:rPr>
-        <w:t>#,#</w:t>
-      </w:r>
-      <w:proofErr w:type="gramEnd"/>
-      <w:r>
-        <w:rPr>
-          <w:rFonts w:eastAsia="Times New Roman"/>
-          <w:color w:val="000000"/>
-          <w:lang w:val="en-US"/>
-        </w:rPr>
-        <w:t>,#};, with one # for each spout).</w:t>
-      </w:r>
-    </w:p>
-    <w:p>
-      <w:pPr>
-        <w:numPr>
-          <w:ilvl w:val="1"/>
-          <w:numId w:val="19"/>
-        </w:numPr>
-        <w:spacing w:line="240" w:lineRule="auto"/>
-        <w:textAlignment w:val="baseline"/>
-        <w:rPr>
-          <w:rFonts w:eastAsia="Times New Roman"/>
-          <w:color w:val="000000"/>
-          <w:lang w:val="en-US"/>
-        </w:rPr>
-      </w:pPr>
-      <w:r>
-        <w:rPr>
-          <w:rFonts w:eastAsia="Times New Roman"/>
-          <w:color w:val="000000"/>
-          <w:lang w:val="en-US"/>
-        </w:rPr>
-        <w:t xml:space="preserve">Enter default values for </w:t>
-      </w:r>
-      <w:proofErr w:type="spellStart"/>
-      <w:r>
-        <w:rPr>
-          <w:rFonts w:eastAsia="Times New Roman"/>
-          <w:color w:val="000000"/>
-          <w:lang w:val="en-US"/>
-        </w:rPr>
-        <w:t>servo_retract_extended_degs</w:t>
-      </w:r>
-      <w:proofErr w:type="spellEnd"/>
-      <w:r>
-        <w:rPr>
-          <w:rFonts w:eastAsia="Times New Roman"/>
-          <w:color w:val="000000"/>
-          <w:lang w:val="en-US"/>
-        </w:rPr>
-        <w:t xml:space="preserve"> ({180,180,180}; with one value for each spout). </w:t>
-      </w:r>
-    </w:p>
-    <w:p>
-      <w:pPr>
-        <w:spacing w:line="240" w:lineRule="auto"/>
-        <w:textAlignment w:val="baseline"/>
-        <w:rPr>
-          <w:rFonts w:eastAsia="Times New Roman"/>
-          <w:color w:val="000000"/>
-          <w:lang w:val="en-US"/>
-        </w:rPr>
       </w:pPr>
     </w:p>
     <w:p>
@@ -830,15 +717,7 @@
         </w:numPr>
       </w:pPr>
       <w:r>
-        <w:t xml:space="preserve">Open the </w:t>
-      </w:r>
-      <w:proofErr w:type="gramStart"/>
-      <w:r>
-        <w:t>program</w:t>
-      </w:r>
-      <w:proofErr w:type="gramEnd"/>
-      <w:r>
-        <w:t xml:space="preserve"> </w:t>
+        <w:t xml:space="preserve">Open the program </w:t>
       </w:r>
     </w:p>
     <w:p>
@@ -849,13 +728,8 @@
         </w:numPr>
       </w:pPr>
       <w:r>
-        <w:t xml:space="preserve">Set the parameters and input / output </w:t>
-      </w:r>
-      <w:proofErr w:type="gramStart"/>
-      <w:r>
-        <w:t>pins</w:t>
-      </w:r>
-      <w:proofErr w:type="gramEnd"/>
+        <w:t>Set the parameters and input / output pins</w:t>
+      </w:r>
     </w:p>
     <w:p>
       <w:pPr>
@@ -877,21 +751,8 @@
         </w:numPr>
       </w:pPr>
       <w:r>
-        <w:t xml:space="preserve">Upload script to </w:t>
-      </w:r>
-      <w:proofErr w:type="spellStart"/>
-      <w:r>
-        <w:t>arduino</w:t>
-      </w:r>
-      <w:proofErr w:type="spellEnd"/>
-      <w:r>
-        <w:t xml:space="preserve"> by clicking the “Upload” arrow button on the top left </w:t>
-      </w:r>
-      <w:proofErr w:type="gramStart"/>
-      <w:r>
-        <w:t>corner</w:t>
-      </w:r>
-      <w:proofErr w:type="gramEnd"/>
+        <w:t>Upload script to arduino by clicking the “Upload” arrow button on the top left corner</w:t>
+      </w:r>
     </w:p>
     <w:p>
       <w:pPr>
@@ -946,15 +807,7 @@
         </w:numPr>
       </w:pPr>
       <w:r>
-        <w:t xml:space="preserve">The </w:t>
-      </w:r>
-      <w:proofErr w:type="spellStart"/>
-      <w:r>
-        <w:t>arduino</w:t>
-      </w:r>
-      <w:proofErr w:type="spellEnd"/>
-      <w:r>
-        <w:t xml:space="preserve"> will now have the script running on it and it will wait until a start command is sent over serial. </w:t>
+        <w:t xml:space="preserve">The arduino will now have the script running on it and it will wait until a start command is sent over serial. </w:t>
       </w:r>
     </w:p>
     <w:p>
@@ -995,15 +848,7 @@
         </w:numPr>
       </w:pPr>
       <w:r>
-        <w:t xml:space="preserve">To test the program, open serial </w:t>
-      </w:r>
-      <w:proofErr w:type="gramStart"/>
-      <w:r>
-        <w:t>monitor</w:t>
-      </w:r>
-      <w:proofErr w:type="gramEnd"/>
-      <w:r>
-        <w:t xml:space="preserve"> by clicking the “Serial Monitor” button on the top right corner</w:t>
+        <w:t>To test the program, open serial monitor by clicking the “Serial Monitor” button on the top right corner</w:t>
       </w:r>
     </w:p>
     <w:p>
@@ -1066,21 +911,7 @@
         <w:rPr>
           <w:i/>
         </w:rPr>
-        <w:t xml:space="preserve">Note: If you do not see this text printed in the serial monitor, see troubleshooting </w:t>
-      </w:r>
-      <w:proofErr w:type="spellStart"/>
-      <w:r>
-        <w:rPr>
-          <w:i/>
-        </w:rPr>
-        <w:t>arduino</w:t>
-      </w:r>
-      <w:proofErr w:type="spellEnd"/>
-      <w:r>
-        <w:rPr>
-          <w:i/>
-        </w:rPr>
-        <w:t xml:space="preserve"> software document.</w:t>
+        <w:t>Note: If you do not see this text printed in the serial monitor, see troubleshooting arduino software document.</w:t>
       </w:r>
     </w:p>
     <w:p>
@@ -1098,17 +929,28 @@
         </w:numPr>
       </w:pPr>
       <w:r>
-        <w:t xml:space="preserve">Start the </w:t>
-      </w:r>
-      <w:proofErr w:type="spellStart"/>
-      <w:r>
-        <w:t>arduino</w:t>
-      </w:r>
-      <w:proofErr w:type="spellEnd"/>
-      <w:r>
-        <w:t xml:space="preserve"> program by clicking the button to send an empty string over serial.</w:t>
-      </w:r>
-    </w:p>
+        <w:t>Start the arduino program by clicking the button to send an empty string over serial.</w:t>
+      </w:r>
+    </w:p>
+    <w:p/>
+    <w:p>
+      <w:pPr>
+        <w:pStyle w:val="Heading3"/>
+      </w:pPr>
+      <w:r>
+        <w:rPr>
+          <w:b/>
+          <w:color w:val="auto"/>
+        </w:rPr>
+        <w:t>Note on lick detection with high-molar NaCl</w:t>
+      </w:r>
+    </w:p>
+    <w:p>
+      <w:r>
+        <w:t xml:space="preserve">Special care needs to be taken to ensure that the capacitive touch sensor is accurately detecting licks when using high-molar NaCl solutions. Some systems have produced poor detection on specific spouts during mouse licking. After confirming that all hardware works with finger touches, watch subject licking carefully while monitoring lick detection. If there is a problem with lick detection on a particular spout, do not use this spout for high molar NaCl or build a new multi-spout head. Future improvements to the design will be posted in the accompanying GitHub. </w:t>
+      </w:r>
+    </w:p>
+    <w:p/>
     <w:p>
       <w:pPr>
         <w:jc w:val="center"/>
@@ -1241,23 +1083,7 @@
         </w:numPr>
       </w:pPr>
       <w:r>
-        <w:t xml:space="preserve">For multi-spout systems, if the intended spout is not detecting touch, check other spouts to see if they are detecting touch. If you find that a spout other than the one rotated towards the mouse is detecting touch, then check the </w:t>
-      </w:r>
-      <w:proofErr w:type="spellStart"/>
-      <w:r>
-        <w:t>servo_retract_radial_degs</w:t>
-      </w:r>
-      <w:proofErr w:type="spellEnd"/>
-      <w:r>
-        <w:t xml:space="preserve"> vector to ensure the values are correct for your </w:t>
-      </w:r>
-      <w:proofErr w:type="gramStart"/>
-      <w:r>
-        <w:t>head, and</w:t>
-      </w:r>
-      <w:proofErr w:type="gramEnd"/>
-      <w:r>
-        <w:t xml:space="preserve"> check to ensure the servo is working properly.</w:t>
+        <w:t>For multi-spout systems, if the intended spout is not detecting touch, check other spouts to see if they are detecting touch. If you find that a spout other than the one rotated towards the mouse is detecting touch, then check the servo_retract_radial_degs vector to ensure the values are correct for your head, and check to ensure the servo is working properly.</w:t>
       </w:r>
     </w:p>
     <w:p>
@@ -1268,15 +1094,7 @@
         </w:numPr>
       </w:pPr>
       <w:r>
-        <w:t xml:space="preserve">If liquid is emerging from the wrong spout, then check the </w:t>
-      </w:r>
-      <w:proofErr w:type="spellStart"/>
-      <w:r>
-        <w:t>pinSol</w:t>
-      </w:r>
-      <w:proofErr w:type="spellEnd"/>
-      <w:r>
-        <w:t xml:space="preserve"> vector to ensure that the correct pins are included for your system.</w:t>
+        <w:t>If liquid is emerging from the wrong spout, then check the pinSol vector to ensure that the correct pins are included for your system.</w:t>
       </w:r>
     </w:p>
     <w:p/>
@@ -1288,15 +1106,7 @@
         </w:numPr>
       </w:pPr>
       <w:r>
-        <w:t xml:space="preserve">Reset the </w:t>
-      </w:r>
-      <w:proofErr w:type="spellStart"/>
-      <w:r>
-        <w:t>arduino</w:t>
-      </w:r>
-      <w:proofErr w:type="spellEnd"/>
-      <w:r>
-        <w:t xml:space="preserve"> by closing and reopening the Serial Monitor, and then close Serial Monitor prior to the session.</w:t>
+        <w:t>Reset the arduino by closing and reopening the Serial Monitor, and then close Serial Monitor prior to the session.</w:t>
       </w:r>
     </w:p>
     <w:p>
@@ -1392,29 +1202,13 @@
     </w:p>
     <w:p>
       <w:r>
-        <w:t xml:space="preserve">- Set the COMPORT and BAUDRATE to match the </w:t>
-      </w:r>
-      <w:proofErr w:type="spellStart"/>
-      <w:r>
-        <w:t>arduino</w:t>
-      </w:r>
-      <w:proofErr w:type="spellEnd"/>
-      <w:r>
-        <w:t xml:space="preserve"> script</w:t>
+        <w:t>- Set the COMPORT and BAUDRATE to match the arduino script</w:t>
       </w:r>
     </w:p>
     <w:p/>
     <w:p>
       <w:r>
-        <w:t xml:space="preserve">Arduino comport is shown in the tools drop down </w:t>
-      </w:r>
-      <w:proofErr w:type="gramStart"/>
-      <w:r>
-        <w:t>menu</w:t>
-      </w:r>
-      <w:proofErr w:type="gramEnd"/>
-      <w:r>
-        <w:t xml:space="preserve"> </w:t>
+        <w:t xml:space="preserve">Arduino comport is shown in the tools drop down menu </w:t>
       </w:r>
     </w:p>
     <w:p>
@@ -1462,31 +1256,7 @@
     <w:p/>
     <w:p>
       <w:r>
-        <w:t xml:space="preserve">Arduino </w:t>
-      </w:r>
-      <w:proofErr w:type="spellStart"/>
-      <w:r>
-        <w:t>baudrate</w:t>
-      </w:r>
-      <w:proofErr w:type="spellEnd"/>
-      <w:r>
-        <w:t xml:space="preserve"> is set with “</w:t>
-      </w:r>
-      <w:proofErr w:type="spellStart"/>
-      <w:r>
-        <w:t>Serial.begin</w:t>
-      </w:r>
-      <w:proofErr w:type="spellEnd"/>
-      <w:r>
-        <w:t xml:space="preserve">” </w:t>
-      </w:r>
-      <w:proofErr w:type="gramStart"/>
-      <w:r>
-        <w:t>call</w:t>
-      </w:r>
-      <w:proofErr w:type="gramEnd"/>
-      <w:r>
-        <w:t xml:space="preserve"> </w:t>
+        <w:t xml:space="preserve">Arduino baudrate is set with “Serial.begin” call </w:t>
       </w:r>
     </w:p>
     <w:p>
@@ -1588,21 +1358,7 @@
         <w:rPr>
           <w:i/>
         </w:rPr>
-        <w:t xml:space="preserve">Note: See general </w:t>
-      </w:r>
-      <w:proofErr w:type="spellStart"/>
-      <w:r>
-        <w:rPr>
-          <w:i/>
-        </w:rPr>
-        <w:t>arduino</w:t>
-      </w:r>
-      <w:proofErr w:type="spellEnd"/>
-      <w:r>
-        <w:rPr>
-          <w:i/>
-        </w:rPr>
-        <w:t xml:space="preserve"> software document for more details about the functionality of the write_serial.py program.</w:t>
+        <w:t>Note: See general arduino software document for more details about the functionality of the write_serial.py program.</w:t>
       </w:r>
     </w:p>
     <w:p/>
@@ -1722,15 +1478,7 @@
         </w:numPr>
       </w:pPr>
       <w:r>
-        <w:t>Run the python program (</w:t>
-      </w:r>
-      <w:proofErr w:type="spellStart"/>
-      <w:r>
-        <w:t>Cntrl</w:t>
-      </w:r>
-      <w:proofErr w:type="spellEnd"/>
-      <w:r>
-        <w:t xml:space="preserve"> + B for Sublime Text 3). </w:t>
+        <w:t xml:space="preserve">Run the python program (Cntrl + B for Sublime Text 3). </w:t>
       </w:r>
     </w:p>
     <w:p>
@@ -1741,15 +1489,7 @@
         </w:numPr>
       </w:pPr>
       <w:r>
-        <w:t xml:space="preserve">Values should begin to print with the start of the </w:t>
-      </w:r>
-      <w:proofErr w:type="gramStart"/>
-      <w:r>
-        <w:t>session, and</w:t>
-      </w:r>
-      <w:proofErr w:type="gramEnd"/>
-      <w:r>
-        <w:t xml:space="preserve"> will continue to print during recorded events.</w:t>
+        <w:t>Values should begin to print with the start of the session, and will continue to print during recorded events.</w:t>
       </w:r>
     </w:p>
     <w:p>
@@ -1806,21 +1546,7 @@
         <w:rPr>
           <w:i/>
         </w:rPr>
-        <w:t xml:space="preserve">Note: If you see an error, refer to the general </w:t>
-      </w:r>
-      <w:proofErr w:type="spellStart"/>
-      <w:r>
-        <w:rPr>
-          <w:i/>
-        </w:rPr>
-        <w:t>arduino</w:t>
-      </w:r>
-      <w:proofErr w:type="spellEnd"/>
-      <w:r>
-        <w:rPr>
-          <w:i/>
-        </w:rPr>
-        <w:t xml:space="preserve"> software document for troubleshooting tips.</w:t>
+        <w:t>Note: If you see an error, refer to the general arduino software document for troubleshooting tips.</w:t>
       </w:r>
     </w:p>
     <w:p>
@@ -1836,15 +1562,7 @@
         </w:numPr>
       </w:pPr>
       <w:r>
-        <w:t xml:space="preserve">At the end of the session, the spout will retract (if using a retractable spout), the brake will engage, and the python script will print “stop </w:t>
-      </w:r>
-      <w:proofErr w:type="spellStart"/>
-      <w:r>
-        <w:t>read_serial</w:t>
-      </w:r>
-      <w:proofErr w:type="spellEnd"/>
-      <w:r>
-        <w:t>”).</w:t>
+        <w:t>At the end of the session, the spout will retract (if using a retractable spout), the brake will engage, and the python script will print “stop read_serial”).</w:t>
       </w:r>
     </w:p>
     <w:p/>
@@ -1875,35 +1593,7 @@
         <w:rPr>
           <w:color w:val="FF0000"/>
         </w:rPr>
-        <w:t xml:space="preserve">Restart </w:t>
-      </w:r>
-      <w:proofErr w:type="spellStart"/>
-      <w:r>
-        <w:rPr>
-          <w:color w:val="FF0000"/>
-        </w:rPr>
-        <w:t>arduino</w:t>
-      </w:r>
-      <w:proofErr w:type="spellEnd"/>
-      <w:r>
-        <w:rPr>
-          <w:color w:val="FF0000"/>
-        </w:rPr>
-        <w:t xml:space="preserve"> prior to subsequent subjects by opening / closing the </w:t>
-      </w:r>
-      <w:proofErr w:type="spellStart"/>
-      <w:r>
-        <w:rPr>
-          <w:color w:val="FF0000"/>
-        </w:rPr>
-        <w:t>arduino</w:t>
-      </w:r>
-      <w:proofErr w:type="spellEnd"/>
-      <w:r>
-        <w:rPr>
-          <w:color w:val="FF0000"/>
-        </w:rPr>
-        <w:t xml:space="preserve"> Serial Monitor. Otherwise, the spout will extend for the next subject and could result in poking the subject.</w:t>
+        <w:t>Restart arduino prior to subsequent subjects by opening / closing the arduino Serial Monitor. Otherwise, the spout will extend for the next subject and could result in poking the subject.</w:t>
       </w:r>
     </w:p>
     <w:p>
@@ -3235,53 +2925,23 @@
   </w:num>
   <w:num w:numId="10" w16cid:durableId="411663317">
     <w:abstractNumId w:val="7"/>
-    <w:lvlOverride w:ilvl="1">
-      <w:lvl w:ilvl="1">
-        <w:numFmt w:val="lowerLetter"/>
-        <w:lvlText w:val="%2."/>
-        <w:lvlJc w:val="left"/>
-      </w:lvl>
-    </w:lvlOverride>
+    <w:lvlOverride w:ilvl="0"/>
   </w:num>
   <w:num w:numId="11" w16cid:durableId="411663317">
     <w:abstractNumId w:val="7"/>
-    <w:lvlOverride w:ilvl="1">
-      <w:lvl w:ilvl="1">
-        <w:numFmt w:val="lowerLetter"/>
-        <w:lvlText w:val="%2."/>
-        <w:lvlJc w:val="left"/>
-      </w:lvl>
-    </w:lvlOverride>
+    <w:lvlOverride w:ilvl="0"/>
   </w:num>
   <w:num w:numId="12" w16cid:durableId="411663317">
     <w:abstractNumId w:val="7"/>
-    <w:lvlOverride w:ilvl="1">
-      <w:lvl w:ilvl="1">
-        <w:numFmt w:val="lowerLetter"/>
-        <w:lvlText w:val="%2."/>
-        <w:lvlJc w:val="left"/>
-      </w:lvl>
-    </w:lvlOverride>
+    <w:lvlOverride w:ilvl="0"/>
   </w:num>
   <w:num w:numId="13" w16cid:durableId="411663317">
     <w:abstractNumId w:val="7"/>
-    <w:lvlOverride w:ilvl="1">
-      <w:lvl w:ilvl="1">
-        <w:numFmt w:val="lowerLetter"/>
-        <w:lvlText w:val="%2."/>
-        <w:lvlJc w:val="left"/>
-      </w:lvl>
-    </w:lvlOverride>
+    <w:lvlOverride w:ilvl="0"/>
   </w:num>
   <w:num w:numId="14" w16cid:durableId="411663317">
     <w:abstractNumId w:val="7"/>
-    <w:lvlOverride w:ilvl="1">
-      <w:lvl w:ilvl="1">
-        <w:numFmt w:val="lowerLetter"/>
-        <w:lvlText w:val="%2."/>
-        <w:lvlJc w:val="left"/>
-      </w:lvl>
-    </w:lvlOverride>
+    <w:lvlOverride w:ilvl="0"/>
   </w:num>
   <w:num w:numId="15" w16cid:durableId="99883050">
     <w:abstractNumId w:val="0"/>
@@ -3298,33 +2958,15 @@
   </w:num>
   <w:num w:numId="17" w16cid:durableId="1760516565">
     <w:abstractNumId w:val="3"/>
-    <w:lvlOverride w:ilvl="1">
-      <w:lvl w:ilvl="1">
-        <w:numFmt w:val="lowerLetter"/>
-        <w:lvlText w:val="%2."/>
-        <w:lvlJc w:val="left"/>
-      </w:lvl>
-    </w:lvlOverride>
+    <w:lvlOverride w:ilvl="0"/>
   </w:num>
   <w:num w:numId="18" w16cid:durableId="1760516565">
     <w:abstractNumId w:val="3"/>
-    <w:lvlOverride w:ilvl="1">
-      <w:lvl w:ilvl="1">
-        <w:numFmt w:val="lowerLetter"/>
-        <w:lvlText w:val="%2."/>
-        <w:lvlJc w:val="left"/>
-      </w:lvl>
-    </w:lvlOverride>
+    <w:lvlOverride w:ilvl="0"/>
   </w:num>
   <w:num w:numId="19" w16cid:durableId="1760516565">
     <w:abstractNumId w:val="3"/>
-    <w:lvlOverride w:ilvl="1">
-      <w:lvl w:ilvl="1">
-        <w:numFmt w:val="lowerLetter"/>
-        <w:lvlText w:val="%2."/>
-        <w:lvlJc w:val="left"/>
-      </w:lvl>
-    </w:lvlOverride>
+    <w:lvlOverride w:ilvl="0"/>
   </w:num>
 </w:numbering>
 </file>
@@ -3769,7 +3411,6 @@
     <w:basedOn w:val="Normal"/>
     <w:next w:val="Normal"/>
     <w:uiPriority w:val="9"/>
-    <w:semiHidden/>
     <w:unhideWhenUsed/>
     <w:qFormat/>
     <w:pPr>

</xml_diff>